<commit_message>
finish the 3rd pages
</commit_message>
<xml_diff>
--- a/素材/机器人图片素材/安川机器人.docx
+++ b/素材/机器人图片素材/安川机器人.docx
@@ -3,11 +3,6 @@
 <w:document xmlns:ve="http://schemas.openxmlformats.org/markup-compatibility/2006" xmlns:o="urn:schemas-microsoft-com:office:office" xmlns:r="http://schemas.openxmlformats.org/officeDocument/2006/relationships" xmlns:m="http://schemas.openxmlformats.org/officeDocument/2006/math" xmlns:v="urn:schemas-microsoft-com:vml" xmlns:wp="http://schemas.openxmlformats.org/drawingml/2006/wordprocessingDrawing" xmlns:w10="urn:schemas-microsoft-com:office:word" xmlns:w="http://schemas.openxmlformats.org/wordprocessingml/2006/main" xmlns:wne="http://schemas.microsoft.com/office/word/2006/wordml">
   <w:body>
     <w:p>
-      <w:pPr>
-        <w:rPr>
-          <w:rFonts w:hint="eastAsia"/>
-        </w:rPr>
-      </w:pPr>
       <w:r>
         <w:rPr>
           <w:rFonts w:hint="eastAsia"/>
@@ -24,7 +19,6 @@
         </w:numPr>
         <w:ind w:firstLineChars="0"/>
         <w:rPr>
-          <w:rFonts w:hint="eastAsia"/>
           <w:sz w:val="52"/>
           <w:szCs w:val="52"/>
         </w:rPr>
@@ -73,7 +67,7 @@
               <w:widowControl/>
               <w:jc w:val="center"/>
               <w:rPr>
-                <w:rFonts w:ascii="Simsun" w:eastAsia="宋体" w:hAnsi="Simsun" w:cs="宋体"/>
+                <w:rFonts w:ascii="Simsun" w:eastAsia="宋体" w:hAnsi="Simsun" w:cs="宋体" w:hint="eastAsia"/>
                 <w:color w:val="000000"/>
                 <w:kern w:val="0"/>
                 <w:sz w:val="27"/>
@@ -111,7 +105,7 @@
               <w:widowControl/>
               <w:jc w:val="left"/>
               <w:rPr>
-                <w:rFonts w:ascii="Simsun" w:eastAsia="宋体" w:hAnsi="Simsun" w:cs="宋体"/>
+                <w:rFonts w:ascii="Simsun" w:eastAsia="宋体" w:hAnsi="Simsun" w:cs="宋体" w:hint="eastAsia"/>
                 <w:color w:val="000000"/>
                 <w:kern w:val="0"/>
                 <w:sz w:val="27"/>
@@ -168,7 +162,7 @@
               <w:widowControl/>
               <w:jc w:val="left"/>
               <w:rPr>
-                <w:rFonts w:ascii="Simsun" w:eastAsia="宋体" w:hAnsi="Simsun" w:cs="宋体"/>
+                <w:rFonts w:ascii="Simsun" w:eastAsia="宋体" w:hAnsi="Simsun" w:cs="宋体" w:hint="eastAsia"/>
                 <w:color w:val="000000"/>
                 <w:kern w:val="0"/>
                 <w:sz w:val="27"/>
@@ -189,7 +183,7 @@
               <w:widowControl/>
               <w:jc w:val="left"/>
               <w:rPr>
-                <w:rFonts w:ascii="Simsun" w:eastAsia="宋体" w:hAnsi="Simsun" w:cs="宋体"/>
+                <w:rFonts w:ascii="Simsun" w:eastAsia="宋体" w:hAnsi="Simsun" w:cs="宋体" w:hint="eastAsia"/>
                 <w:color w:val="000000"/>
                 <w:kern w:val="0"/>
                 <w:sz w:val="27"/>
@@ -213,7 +207,7 @@
               <w:spacing w:after="468" w:line="276" w:lineRule="atLeast"/>
               <w:jc w:val="center"/>
               <w:rPr>
-                <w:rFonts w:ascii="Simsun" w:eastAsia="宋体" w:hAnsi="Simsun" w:cs="宋体"/>
+                <w:rFonts w:ascii="Simsun" w:eastAsia="宋体" w:hAnsi="Simsun" w:cs="宋体" w:hint="eastAsia"/>
                 <w:color w:val="000000"/>
                 <w:kern w:val="0"/>
                 <w:sz w:val="27"/>
@@ -248,7 +242,7 @@
                           </pic:cNvPicPr>
                         </pic:nvPicPr>
                         <pic:blipFill>
-                          <a:blip r:embed="rId5"/>
+                          <a:blip r:embed="rId7"/>
                           <a:srcRect/>
                           <a:stretch>
                             <a:fillRect/>
@@ -293,7 +287,7 @@
               <w:widowControl/>
               <w:spacing w:before="312" w:line="276" w:lineRule="atLeast"/>
               <w:rPr>
-                <w:rFonts w:ascii="Simsun" w:eastAsia="宋体" w:hAnsi="Simsun" w:cs="宋体"/>
+                <w:rFonts w:ascii="Simsun" w:eastAsia="宋体" w:hAnsi="Simsun" w:cs="宋体" w:hint="eastAsia"/>
                 <w:color w:val="000000"/>
                 <w:kern w:val="0"/>
                 <w:sz w:val="27"/>
@@ -420,7 +414,6 @@
                       <w:szCs w:val="24"/>
                     </w:rPr>
                   </w:pPr>
-                  <w:proofErr w:type="gramStart"/>
                   <w:r>
                     <w:rPr>
                       <w:rFonts w:ascii="Times New Roman" w:eastAsia="宋体" w:hAnsi="Times New Roman" w:cs="Times New Roman"/>
@@ -429,7 +422,6 @@
                     </w:rPr>
                     <w:t>规</w:t>
                   </w:r>
-                  <w:proofErr w:type="gramEnd"/>
                   <w:r>
                     <w:rPr>
                       <w:rFonts w:ascii="宋体" w:eastAsia="宋体" w:hAnsi="宋体" w:cs="宋体" w:hint="eastAsia"/>
@@ -2066,7 +2058,7 @@
               <w:widowControl/>
               <w:spacing w:before="312" w:line="276" w:lineRule="atLeast"/>
               <w:rPr>
-                <w:rFonts w:ascii="Simsun" w:eastAsia="宋体" w:hAnsi="Simsun" w:cs="宋体"/>
+                <w:rFonts w:ascii="Simsun" w:eastAsia="宋体" w:hAnsi="Simsun" w:cs="宋体" w:hint="eastAsia"/>
                 <w:color w:val="000000"/>
                 <w:kern w:val="0"/>
                 <w:sz w:val="27"/>
@@ -2110,7 +2102,7 @@
               <w:spacing w:line="276" w:lineRule="atLeast"/>
               <w:ind w:firstLine="420"/>
               <w:rPr>
-                <w:rFonts w:ascii="Simsun" w:eastAsia="宋体" w:hAnsi="Simsun" w:cs="宋体"/>
+                <w:rFonts w:ascii="Simsun" w:eastAsia="宋体" w:hAnsi="Simsun" w:cs="宋体" w:hint="eastAsia"/>
                 <w:color w:val="000000"/>
                 <w:kern w:val="0"/>
                 <w:sz w:val="27"/>
@@ -2160,7 +2152,7 @@
               <w:spacing w:line="276" w:lineRule="atLeast"/>
               <w:ind w:firstLine="420"/>
               <w:rPr>
-                <w:rFonts w:ascii="Simsun" w:eastAsia="宋体" w:hAnsi="Simsun" w:cs="宋体"/>
+                <w:rFonts w:ascii="Simsun" w:eastAsia="宋体" w:hAnsi="Simsun" w:cs="宋体" w:hint="eastAsia"/>
                 <w:color w:val="000000"/>
                 <w:kern w:val="0"/>
                 <w:sz w:val="27"/>
@@ -2192,7 +2184,7 @@
               <w:spacing w:line="276" w:lineRule="atLeast"/>
               <w:ind w:firstLine="420"/>
               <w:rPr>
-                <w:rFonts w:ascii="Simsun" w:eastAsia="宋体" w:hAnsi="Simsun" w:cs="宋体"/>
+                <w:rFonts w:ascii="Simsun" w:eastAsia="宋体" w:hAnsi="Simsun" w:cs="宋体" w:hint="eastAsia"/>
                 <w:color w:val="000000"/>
                 <w:kern w:val="0"/>
                 <w:sz w:val="27"/>
@@ -2215,27 +2207,7 @@
                 <w:kern w:val="0"/>
                 <w:szCs w:val="21"/>
               </w:rPr>
-              <w:t>机器人末端姿态变化时，焊接电缆弯曲小，</w:t>
-            </w:r>
-            <w:proofErr w:type="gramStart"/>
-            <w:r>
-              <w:rPr>
-                <w:rFonts w:ascii="Times New Roman" w:eastAsia="宋体" w:hAnsi="Times New Roman" w:cs="Times New Roman"/>
-                <w:color w:val="000000"/>
-                <w:kern w:val="0"/>
-                <w:szCs w:val="21"/>
-              </w:rPr>
-              <w:t>保障送丝平稳</w:t>
-            </w:r>
-            <w:proofErr w:type="gramEnd"/>
-            <w:r>
-              <w:rPr>
-                <w:rFonts w:ascii="Times New Roman" w:eastAsia="宋体" w:hAnsi="Times New Roman" w:cs="Times New Roman"/>
-                <w:color w:val="000000"/>
-                <w:kern w:val="0"/>
-                <w:szCs w:val="21"/>
-              </w:rPr>
-              <w:t>，保证始终具有良好的焊接质量（如下右图）；</w:t>
+              <w:t>机器人末端姿态变化时，焊接电缆弯曲小，保障送丝平稳，保证始终具有良好的焊接质量（如下右图）；</w:t>
             </w:r>
           </w:p>
           <w:p>
@@ -2244,7 +2216,7 @@
               <w:spacing w:line="276" w:lineRule="atLeast"/>
               <w:ind w:firstLine="420"/>
               <w:rPr>
-                <w:rFonts w:ascii="Simsun" w:eastAsia="宋体" w:hAnsi="Simsun" w:cs="宋体"/>
+                <w:rFonts w:ascii="Simsun" w:eastAsia="宋体" w:hAnsi="Simsun" w:cs="宋体" w:hint="eastAsia"/>
                 <w:color w:val="000000"/>
                 <w:kern w:val="0"/>
                 <w:sz w:val="27"/>
@@ -2294,7 +2266,7 @@
               <w:spacing w:line="276" w:lineRule="atLeast"/>
               <w:ind w:firstLine="420"/>
               <w:rPr>
-                <w:rFonts w:ascii="Simsun" w:eastAsia="宋体" w:hAnsi="Simsun" w:cs="宋体"/>
+                <w:rFonts w:ascii="Simsun" w:eastAsia="宋体" w:hAnsi="Simsun" w:cs="宋体" w:hint="eastAsia"/>
                 <w:color w:val="000000"/>
                 <w:kern w:val="0"/>
                 <w:sz w:val="27"/>
@@ -2326,7 +2298,7 @@
               <w:spacing w:line="276" w:lineRule="atLeast"/>
               <w:ind w:firstLine="420"/>
               <w:rPr>
-                <w:rFonts w:ascii="Simsun" w:eastAsia="宋体" w:hAnsi="Simsun" w:cs="宋体"/>
+                <w:rFonts w:ascii="Simsun" w:eastAsia="宋体" w:hAnsi="Simsun" w:cs="宋体" w:hint="eastAsia"/>
                 <w:color w:val="000000"/>
                 <w:kern w:val="0"/>
                 <w:sz w:val="27"/>
@@ -2360,16 +2332,14 @@
         <w:pBdr>
           <w:bottom w:val="single" w:sz="6" w:space="1" w:color="auto"/>
         </w:pBdr>
-        <w:rPr>
-          <w:rFonts w:hint="eastAsia"/>
-        </w:rPr>
       </w:pPr>
     </w:p>
     <w:tbl>
       <w:tblPr>
-        <w:tblW w:w="4800" w:type="pct"/>
+        <w:tblW w:w="5000" w:type="pct"/>
         <w:tblCellSpacing w:w="7" w:type="dxa"/>
         <w:shd w:val="clear" w:color="auto" w:fill="FFFFFF"/>
+        <w:tblLayout w:type="fixed"/>
         <w:tblCellMar>
           <w:top w:w="15" w:type="dxa"/>
           <w:left w:w="15" w:type="dxa"/>
@@ -2379,8 +2349,8 @@
         <w:tblLook w:val="04A0"/>
       </w:tblPr>
       <w:tblGrid>
-        <w:gridCol w:w="114"/>
-        <w:gridCol w:w="8250"/>
+        <w:gridCol w:w="71"/>
+        <w:gridCol w:w="8293"/>
       </w:tblGrid>
       <w:tr>
         <w:trPr>
@@ -2389,7 +2359,7 @@
         </w:trPr>
         <w:tc>
           <w:tcPr>
-            <w:tcW w:w="0" w:type="auto"/>
+            <w:tcW w:w="8336" w:type="dxa"/>
             <w:gridSpan w:val="2"/>
             <w:shd w:val="clear" w:color="auto" w:fill="FFFFFF"/>
             <w:vAlign w:val="center"/>
@@ -2400,7 +2370,7 @@
               <w:widowControl/>
               <w:jc w:val="center"/>
               <w:rPr>
-                <w:rFonts w:ascii="Simsun" w:eastAsia="宋体" w:hAnsi="Simsun" w:cs="宋体"/>
+                <w:rFonts w:ascii="Simsun" w:eastAsia="宋体" w:hAnsi="Simsun" w:cs="宋体" w:hint="eastAsia"/>
                 <w:color w:val="000000"/>
                 <w:kern w:val="0"/>
                 <w:sz w:val="27"/>
@@ -2427,7 +2397,7 @@
         </w:trPr>
         <w:tc>
           <w:tcPr>
-            <w:tcW w:w="100" w:type="pct"/>
+            <w:tcW w:w="30" w:type="pct"/>
             <w:vMerge w:val="restart"/>
             <w:shd w:val="clear" w:color="auto" w:fill="FFFFFF"/>
             <w:vAlign w:val="center"/>
@@ -2438,7 +2408,7 @@
               <w:widowControl/>
               <w:jc w:val="left"/>
               <w:rPr>
-                <w:rFonts w:ascii="Simsun" w:eastAsia="宋体" w:hAnsi="Simsun" w:cs="宋体"/>
+                <w:rFonts w:ascii="Simsun" w:eastAsia="宋体" w:hAnsi="Simsun" w:cs="宋体" w:hint="eastAsia"/>
                 <w:color w:val="000000"/>
                 <w:kern w:val="0"/>
                 <w:sz w:val="27"/>
@@ -2459,7 +2429,7 @@
         </w:tc>
         <w:tc>
           <w:tcPr>
-            <w:tcW w:w="0" w:type="auto"/>
+            <w:tcW w:w="4945" w:type="pct"/>
             <w:shd w:val="clear" w:color="auto" w:fill="FFFFFF"/>
             <w:vAlign w:val="center"/>
             <w:hideMark/>
@@ -2484,7 +2454,7 @@
         </w:trPr>
         <w:tc>
           <w:tcPr>
-            <w:tcW w:w="0" w:type="auto"/>
+            <w:tcW w:w="30" w:type="pct"/>
             <w:vMerge/>
             <w:shd w:val="clear" w:color="auto" w:fill="FFFFFF"/>
             <w:vAlign w:val="center"/>
@@ -2495,7 +2465,7 @@
               <w:widowControl/>
               <w:jc w:val="left"/>
               <w:rPr>
-                <w:rFonts w:ascii="Simsun" w:eastAsia="宋体" w:hAnsi="Simsun" w:cs="宋体"/>
+                <w:rFonts w:ascii="Simsun" w:eastAsia="宋体" w:hAnsi="Simsun" w:cs="宋体" w:hint="eastAsia"/>
                 <w:color w:val="000000"/>
                 <w:kern w:val="0"/>
                 <w:sz w:val="27"/>
@@ -2506,7 +2476,7 @@
         </w:tc>
         <w:tc>
           <w:tcPr>
-            <w:tcW w:w="0" w:type="auto"/>
+            <w:tcW w:w="4945" w:type="pct"/>
             <w:shd w:val="clear" w:color="auto" w:fill="FFFFFF"/>
             <w:vAlign w:val="center"/>
             <w:hideMark/>
@@ -2516,7 +2486,7 @@
               <w:widowControl/>
               <w:jc w:val="left"/>
               <w:rPr>
-                <w:rFonts w:ascii="Simsun" w:eastAsia="宋体" w:hAnsi="Simsun" w:cs="宋体"/>
+                <w:rFonts w:ascii="Simsun" w:eastAsia="宋体" w:hAnsi="Simsun" w:cs="宋体" w:hint="eastAsia"/>
                 <w:color w:val="000000"/>
                 <w:kern w:val="0"/>
                 <w:sz w:val="27"/>
@@ -2540,7 +2510,7 @@
               <w:spacing w:line="276" w:lineRule="atLeast"/>
               <w:jc w:val="center"/>
               <w:rPr>
-                <w:rFonts w:ascii="Simsun" w:eastAsia="宋体" w:hAnsi="Simsun" w:cs="宋体"/>
+                <w:rFonts w:ascii="Simsun" w:eastAsia="宋体" w:hAnsi="Simsun" w:cs="宋体" w:hint="eastAsia"/>
                 <w:color w:val="000000"/>
                 <w:kern w:val="0"/>
                 <w:sz w:val="27"/>
@@ -2574,7 +2544,7 @@
                           </pic:cNvPicPr>
                         </pic:nvPicPr>
                         <pic:blipFill>
-                          <a:blip r:embed="rId6"/>
+                          <a:blip r:embed="rId8"/>
                           <a:srcRect/>
                           <a:stretch>
                             <a:fillRect/>
@@ -2745,7 +2715,6 @@
                       <w:szCs w:val="24"/>
                     </w:rPr>
                   </w:pPr>
-                  <w:proofErr w:type="gramStart"/>
                   <w:r>
                     <w:rPr>
                       <w:rFonts w:ascii="Times New Roman" w:eastAsia="宋体" w:hAnsi="Times New Roman" w:cs="Times New Roman"/>
@@ -2754,7 +2723,6 @@
                     </w:rPr>
                     <w:t>规</w:t>
                   </w:r>
-                  <w:proofErr w:type="gramEnd"/>
                   <w:r>
                     <w:rPr>
                       <w:rFonts w:ascii="宋体" w:eastAsia="宋体" w:hAnsi="宋体" w:cs="宋体" w:hint="eastAsia"/>
@@ -3241,7 +3209,7 @@
               </w:trPr>
               <w:tc>
                 <w:tcPr>
-                  <w:tcW w:w="0" w:type="auto"/>
+                  <w:tcW w:w="1791" w:type="dxa"/>
                   <w:vMerge/>
                   <w:tcBorders>
                     <w:top w:val="nil"/>
@@ -3418,7 +3386,7 @@
               </w:trPr>
               <w:tc>
                 <w:tcPr>
-                  <w:tcW w:w="0" w:type="auto"/>
+                  <w:tcW w:w="1791" w:type="dxa"/>
                   <w:vMerge/>
                   <w:tcBorders>
                     <w:top w:val="nil"/>
@@ -3611,7 +3579,7 @@
               </w:trPr>
               <w:tc>
                 <w:tcPr>
-                  <w:tcW w:w="0" w:type="auto"/>
+                  <w:tcW w:w="1791" w:type="dxa"/>
                   <w:vMerge/>
                   <w:tcBorders>
                     <w:top w:val="nil"/>
@@ -3748,7 +3716,7 @@
               </w:trPr>
               <w:tc>
                 <w:tcPr>
-                  <w:tcW w:w="0" w:type="auto"/>
+                  <w:tcW w:w="1791" w:type="dxa"/>
                   <w:vMerge/>
                   <w:tcBorders>
                     <w:top w:val="nil"/>
@@ -3901,7 +3869,7 @@
               </w:trPr>
               <w:tc>
                 <w:tcPr>
-                  <w:tcW w:w="0" w:type="auto"/>
+                  <w:tcW w:w="1791" w:type="dxa"/>
                   <w:vMerge/>
                   <w:tcBorders>
                     <w:top w:val="nil"/>
@@ -4555,7 +4523,7 @@
               <w:widowControl/>
               <w:spacing w:before="312" w:line="276" w:lineRule="atLeast"/>
               <w:rPr>
-                <w:rFonts w:ascii="黑体" w:eastAsia="黑体" w:hAnsi="黑体" w:cs="宋体" w:hint="eastAsia"/>
+                <w:rFonts w:ascii="黑体" w:eastAsia="黑体" w:hAnsi="黑体" w:cs="宋体"/>
                 <w:color w:val="000000"/>
                 <w:kern w:val="0"/>
                 <w:sz w:val="24"/>
@@ -4599,7 +4567,7 @@
               <w:spacing w:line="276" w:lineRule="atLeast"/>
               <w:ind w:firstLine="420"/>
               <w:rPr>
-                <w:rFonts w:ascii="黑体" w:eastAsia="黑体" w:hAnsi="黑体" w:cs="宋体" w:hint="eastAsia"/>
+                <w:rFonts w:ascii="黑体" w:eastAsia="黑体" w:hAnsi="黑体" w:cs="宋体"/>
                 <w:color w:val="000000"/>
                 <w:kern w:val="0"/>
                 <w:sz w:val="24"/>
@@ -4649,7 +4617,7 @@
               <w:spacing w:line="276" w:lineRule="atLeast"/>
               <w:ind w:firstLine="420"/>
               <w:rPr>
-                <w:rFonts w:ascii="黑体" w:eastAsia="黑体" w:hAnsi="黑体" w:cs="宋体" w:hint="eastAsia"/>
+                <w:rFonts w:ascii="黑体" w:eastAsia="黑体" w:hAnsi="黑体" w:cs="宋体"/>
                 <w:color w:val="000000"/>
                 <w:kern w:val="0"/>
                 <w:sz w:val="24"/>
@@ -4760,18 +4728,9 @@
         <w:pBdr>
           <w:bottom w:val="single" w:sz="6" w:space="1" w:color="auto"/>
         </w:pBdr>
-        <w:rPr>
-          <w:rFonts w:hint="eastAsia"/>
-        </w:rPr>
       </w:pPr>
     </w:p>
-    <w:p>
-      <w:pPr>
-        <w:rPr>
-          <w:rFonts w:hint="eastAsia"/>
-        </w:rPr>
-      </w:pPr>
-    </w:p>
+    <w:p/>
     <w:p>
       <w:pPr>
         <w:pStyle w:val="a3"/>
@@ -4781,7 +4740,6 @@
         </w:numPr>
         <w:ind w:firstLineChars="0"/>
         <w:rPr>
-          <w:rFonts w:hint="eastAsia"/>
           <w:sz w:val="72"/>
           <w:szCs w:val="72"/>
         </w:rPr>
@@ -4830,7 +4788,7 @@
               <w:widowControl/>
               <w:jc w:val="center"/>
               <w:rPr>
-                <w:rFonts w:ascii="Simsun" w:eastAsia="宋体" w:hAnsi="Simsun" w:cs="宋体"/>
+                <w:rFonts w:ascii="Simsun" w:eastAsia="宋体" w:hAnsi="Simsun" w:cs="宋体" w:hint="eastAsia"/>
                 <w:color w:val="000000"/>
                 <w:kern w:val="0"/>
                 <w:sz w:val="27"/>
@@ -4868,7 +4826,7 @@
               <w:widowControl/>
               <w:jc w:val="left"/>
               <w:rPr>
-                <w:rFonts w:ascii="Simsun" w:eastAsia="宋体" w:hAnsi="Simsun" w:cs="宋体"/>
+                <w:rFonts w:ascii="Simsun" w:eastAsia="宋体" w:hAnsi="Simsun" w:cs="宋体" w:hint="eastAsia"/>
                 <w:color w:val="000000"/>
                 <w:kern w:val="0"/>
                 <w:sz w:val="27"/>
@@ -4925,7 +4883,7 @@
               <w:widowControl/>
               <w:jc w:val="left"/>
               <w:rPr>
-                <w:rFonts w:ascii="Simsun" w:eastAsia="宋体" w:hAnsi="Simsun" w:cs="宋体"/>
+                <w:rFonts w:ascii="Simsun" w:eastAsia="宋体" w:hAnsi="Simsun" w:cs="宋体" w:hint="eastAsia"/>
                 <w:color w:val="000000"/>
                 <w:kern w:val="0"/>
                 <w:sz w:val="27"/>
@@ -4946,7 +4904,7 @@
               <w:widowControl/>
               <w:jc w:val="left"/>
               <w:rPr>
-                <w:rFonts w:ascii="Simsun" w:eastAsia="宋体" w:hAnsi="Simsun" w:cs="宋体"/>
+                <w:rFonts w:ascii="Simsun" w:eastAsia="宋体" w:hAnsi="Simsun" w:cs="宋体" w:hint="eastAsia"/>
                 <w:color w:val="000000"/>
                 <w:kern w:val="0"/>
                 <w:sz w:val="27"/>
@@ -4970,7 +4928,7 @@
               <w:spacing w:after="156" w:line="276" w:lineRule="atLeast"/>
               <w:jc w:val="center"/>
               <w:rPr>
-                <w:rFonts w:ascii="Simsun" w:eastAsia="宋体" w:hAnsi="Simsun" w:cs="宋体"/>
+                <w:rFonts w:ascii="Simsun" w:eastAsia="宋体" w:hAnsi="Simsun" w:cs="宋体" w:hint="eastAsia"/>
                 <w:color w:val="000000"/>
                 <w:kern w:val="0"/>
                 <w:sz w:val="27"/>
@@ -5005,7 +4963,7 @@
                           </pic:cNvPicPr>
                         </pic:nvPicPr>
                         <pic:blipFill>
-                          <a:blip r:embed="rId7"/>
+                          <a:blip r:embed="rId9"/>
                           <a:srcRect/>
                           <a:stretch>
                             <a:fillRect/>
@@ -5050,7 +5008,7 @@
               <w:spacing w:after="156" w:line="276" w:lineRule="atLeast"/>
               <w:jc w:val="center"/>
               <w:rPr>
-                <w:rFonts w:ascii="Simsun" w:eastAsia="宋体" w:hAnsi="Simsun" w:cs="宋体"/>
+                <w:rFonts w:ascii="Simsun" w:eastAsia="宋体" w:hAnsi="Simsun" w:cs="宋体" w:hint="eastAsia"/>
                 <w:color w:val="000000"/>
                 <w:kern w:val="0"/>
                 <w:sz w:val="27"/>
@@ -5073,7 +5031,7 @@
               <w:widowControl/>
               <w:spacing w:before="156" w:line="258" w:lineRule="atLeast"/>
               <w:rPr>
-                <w:rFonts w:ascii="Simsun" w:eastAsia="宋体" w:hAnsi="Simsun" w:cs="宋体"/>
+                <w:rFonts w:ascii="Simsun" w:eastAsia="宋体" w:hAnsi="Simsun" w:cs="宋体" w:hint="eastAsia"/>
                 <w:color w:val="000000"/>
                 <w:kern w:val="0"/>
                 <w:sz w:val="27"/>
@@ -5270,23 +5228,13 @@
                     </w:rPr>
                     <w:t>6</w:t>
                   </w:r>
-                  <w:proofErr w:type="gramStart"/>
                   <w:r>
                     <w:rPr>
                       <w:rFonts w:ascii="宋体" w:eastAsia="宋体" w:hAnsi="宋体" w:cs="Times New Roman"/>
                       <w:kern w:val="0"/>
                       <w:szCs w:val="21"/>
                     </w:rPr>
-                    <w:t>轴独立</w:t>
-                  </w:r>
-                  <w:proofErr w:type="gramEnd"/>
-                  <w:r>
-                    <w:rPr>
-                      <w:rFonts w:ascii="宋体" w:eastAsia="宋体" w:hAnsi="宋体" w:cs="Times New Roman"/>
-                      <w:kern w:val="0"/>
-                      <w:szCs w:val="21"/>
-                    </w:rPr>
-                    <w:t>关节型</w:t>
+                    <w:t>轴独立关节型</w:t>
                   </w:r>
                 </w:p>
               </w:tc>
@@ -6676,7 +6624,6 @@
                       <w:szCs w:val="24"/>
                     </w:rPr>
                   </w:pPr>
-                  <w:proofErr w:type="gramStart"/>
                   <w:r>
                     <w:rPr>
                       <w:rFonts w:ascii="Times New Roman" w:eastAsia="宋体" w:hAnsi="Times New Roman" w:cs="Times New Roman"/>
@@ -6685,7 +6632,6 @@
                     </w:rPr>
                     <w:t>全轴制动</w:t>
                   </w:r>
-                  <w:proofErr w:type="gramEnd"/>
                 </w:p>
               </w:tc>
             </w:tr>
@@ -6894,7 +6840,6 @@
                       <w:szCs w:val="24"/>
                     </w:rPr>
                   </w:pPr>
-                  <w:proofErr w:type="gramStart"/>
                   <w:r>
                     <w:rPr>
                       <w:rFonts w:ascii="Times New Roman" w:eastAsia="宋体" w:hAnsi="Times New Roman" w:cs="Times New Roman"/>
@@ -6903,7 +6848,6 @@
                     </w:rPr>
                     <w:t>涂装色</w:t>
                   </w:r>
-                  <w:proofErr w:type="gramEnd"/>
                 </w:p>
               </w:tc>
               <w:tc>
@@ -7426,7 +7370,7 @@
               <w:spacing w:before="156" w:line="258" w:lineRule="atLeast"/>
               <w:ind w:firstLine="420"/>
               <w:rPr>
-                <w:rFonts w:ascii="Simsun" w:eastAsia="宋体" w:hAnsi="Simsun" w:cs="宋体"/>
+                <w:rFonts w:ascii="Simsun" w:eastAsia="宋体" w:hAnsi="Simsun" w:cs="宋体" w:hint="eastAsia"/>
                 <w:color w:val="000000"/>
                 <w:kern w:val="0"/>
                 <w:sz w:val="27"/>
@@ -7476,7 +7420,7 @@
               <w:spacing w:line="258" w:lineRule="atLeast"/>
               <w:ind w:firstLine="420"/>
               <w:rPr>
-                <w:rFonts w:ascii="Simsun" w:eastAsia="宋体" w:hAnsi="Simsun" w:cs="宋体"/>
+                <w:rFonts w:ascii="Simsun" w:eastAsia="宋体" w:hAnsi="Simsun" w:cs="宋体" w:hint="eastAsia"/>
                 <w:color w:val="000000"/>
                 <w:kern w:val="0"/>
                 <w:sz w:val="27"/>
@@ -7526,7 +7470,7 @@
               <w:spacing w:line="258" w:lineRule="atLeast"/>
               <w:ind w:firstLine="420"/>
               <w:rPr>
-                <w:rFonts w:ascii="Simsun" w:eastAsia="宋体" w:hAnsi="Simsun" w:cs="宋体"/>
+                <w:rFonts w:ascii="Simsun" w:eastAsia="宋体" w:hAnsi="Simsun" w:cs="宋体" w:hint="eastAsia"/>
                 <w:color w:val="000000"/>
                 <w:kern w:val="0"/>
                 <w:sz w:val="27"/>
@@ -7558,7 +7502,7 @@
               <w:spacing w:line="258" w:lineRule="atLeast"/>
               <w:ind w:firstLine="420"/>
               <w:rPr>
-                <w:rFonts w:ascii="Simsun" w:eastAsia="宋体" w:hAnsi="Simsun" w:cs="宋体"/>
+                <w:rFonts w:ascii="Simsun" w:eastAsia="宋体" w:hAnsi="Simsun" w:cs="宋体" w:hint="eastAsia"/>
                 <w:color w:val="000000"/>
                 <w:kern w:val="0"/>
                 <w:sz w:val="27"/>
@@ -7589,7 +7533,7 @@
               <w:widowControl/>
               <w:spacing w:before="156" w:line="258" w:lineRule="atLeast"/>
               <w:rPr>
-                <w:rFonts w:ascii="Simsun" w:eastAsia="宋体" w:hAnsi="Simsun" w:cs="宋体"/>
+                <w:rFonts w:ascii="Simsun" w:eastAsia="宋体" w:hAnsi="Simsun" w:cs="宋体" w:hint="eastAsia"/>
                 <w:color w:val="000000"/>
                 <w:kern w:val="0"/>
                 <w:sz w:val="27"/>
@@ -7729,7 +7673,6 @@
                       <w:szCs w:val="24"/>
                     </w:rPr>
                   </w:pPr>
-                  <w:proofErr w:type="gramStart"/>
                   <w:r>
                     <w:rPr>
                       <w:rFonts w:ascii="黑体" w:eastAsia="黑体" w:hAnsi="黑体" w:cs="宋体" w:hint="eastAsia"/>
@@ -7738,7 +7681,6 @@
                     </w:rPr>
                     <w:t>规</w:t>
                   </w:r>
-                  <w:proofErr w:type="gramEnd"/>
                   <w:r>
                     <w:rPr>
                       <w:rFonts w:ascii="宋体" w:eastAsia="宋体" w:hAnsi="宋体" w:cs="宋体" w:hint="eastAsia"/>
@@ -9309,7 +9251,7 @@
               <w:spacing w:before="156" w:line="258" w:lineRule="atLeast"/>
               <w:ind w:firstLine="420"/>
               <w:rPr>
-                <w:rFonts w:ascii="Simsun" w:eastAsia="宋体" w:hAnsi="Simsun" w:cs="宋体"/>
+                <w:rFonts w:ascii="Simsun" w:eastAsia="宋体" w:hAnsi="Simsun" w:cs="宋体" w:hint="eastAsia"/>
                 <w:color w:val="000000"/>
                 <w:kern w:val="0"/>
                 <w:sz w:val="27"/>
@@ -9341,7 +9283,7 @@
               <w:spacing w:line="258" w:lineRule="atLeast"/>
               <w:ind w:firstLine="420"/>
               <w:rPr>
-                <w:rFonts w:ascii="Simsun" w:eastAsia="宋体" w:hAnsi="Simsun" w:cs="宋体"/>
+                <w:rFonts w:ascii="Simsun" w:eastAsia="宋体" w:hAnsi="Simsun" w:cs="宋体" w:hint="eastAsia"/>
                 <w:color w:val="000000"/>
                 <w:kern w:val="0"/>
                 <w:sz w:val="27"/>
@@ -9373,7 +9315,7 @@
               <w:spacing w:line="258" w:lineRule="atLeast"/>
               <w:ind w:firstLine="420"/>
               <w:rPr>
-                <w:rFonts w:ascii="Simsun" w:eastAsia="宋体" w:hAnsi="Simsun" w:cs="宋体"/>
+                <w:rFonts w:ascii="Simsun" w:eastAsia="宋体" w:hAnsi="Simsun" w:cs="宋体" w:hint="eastAsia"/>
                 <w:color w:val="000000"/>
                 <w:kern w:val="0"/>
                 <w:sz w:val="27"/>
@@ -9406,7 +9348,7 @@
               <w:spacing w:line="258" w:lineRule="atLeast"/>
               <w:ind w:firstLine="420"/>
               <w:rPr>
-                <w:rFonts w:ascii="Simsun" w:eastAsia="宋体" w:hAnsi="Simsun" w:cs="宋体"/>
+                <w:rFonts w:ascii="Simsun" w:eastAsia="宋体" w:hAnsi="Simsun" w:cs="宋体" w:hint="eastAsia"/>
                 <w:color w:val="000000"/>
                 <w:kern w:val="0"/>
                 <w:sz w:val="27"/>
@@ -9438,7 +9380,7 @@
               <w:spacing w:line="258" w:lineRule="atLeast"/>
               <w:ind w:firstLine="420"/>
               <w:rPr>
-                <w:rFonts w:ascii="Simsun" w:eastAsia="宋体" w:hAnsi="Simsun" w:cs="宋体"/>
+                <w:rFonts w:ascii="Simsun" w:eastAsia="宋体" w:hAnsi="Simsun" w:cs="宋体" w:hint="eastAsia"/>
                 <w:color w:val="000000"/>
                 <w:kern w:val="0"/>
                 <w:sz w:val="27"/>
@@ -9470,7 +9412,7 @@
               <w:spacing w:line="258" w:lineRule="atLeast"/>
               <w:ind w:firstLine="420"/>
               <w:rPr>
-                <w:rFonts w:ascii="Simsun" w:eastAsia="宋体" w:hAnsi="Simsun" w:cs="宋体"/>
+                <w:rFonts w:ascii="Simsun" w:eastAsia="宋体" w:hAnsi="Simsun" w:cs="宋体" w:hint="eastAsia"/>
                 <w:color w:val="000000"/>
                 <w:kern w:val="0"/>
                 <w:sz w:val="27"/>
@@ -9502,7 +9444,7 @@
               <w:spacing w:line="258" w:lineRule="atLeast"/>
               <w:ind w:firstLine="420"/>
               <w:rPr>
-                <w:rFonts w:ascii="Simsun" w:eastAsia="宋体" w:hAnsi="Simsun" w:cs="宋体"/>
+                <w:rFonts w:ascii="Simsun" w:eastAsia="宋体" w:hAnsi="Simsun" w:cs="宋体" w:hint="eastAsia"/>
                 <w:color w:val="000000"/>
                 <w:kern w:val="0"/>
                 <w:sz w:val="27"/>
@@ -9542,7 +9484,7 @@
               <w:widowControl/>
               <w:spacing w:before="156" w:line="258" w:lineRule="atLeast"/>
               <w:rPr>
-                <w:rFonts w:ascii="Simsun" w:eastAsia="宋体" w:hAnsi="Simsun" w:cs="宋体"/>
+                <w:rFonts w:ascii="Simsun" w:eastAsia="宋体" w:hAnsi="Simsun" w:cs="宋体" w:hint="eastAsia"/>
                 <w:color w:val="000000"/>
                 <w:kern w:val="0"/>
                 <w:sz w:val="27"/>
@@ -9669,7 +9611,6 @@
                       <w:szCs w:val="24"/>
                     </w:rPr>
                   </w:pPr>
-                  <w:proofErr w:type="gramStart"/>
                   <w:r>
                     <w:rPr>
                       <w:rFonts w:ascii="Times New Roman" w:eastAsia="宋体" w:hAnsi="Times New Roman" w:cs="Times New Roman"/>
@@ -9678,7 +9619,6 @@
                     </w:rPr>
                     <w:t>规</w:t>
                   </w:r>
-                  <w:proofErr w:type="gramEnd"/>
                   <w:r>
                     <w:rPr>
                       <w:rFonts w:ascii="宋体" w:eastAsia="宋体" w:hAnsi="宋体" w:cs="宋体" w:hint="eastAsia"/>
@@ -10278,7 +10218,7 @@
               <w:widowControl/>
               <w:spacing w:before="156" w:line="258" w:lineRule="atLeast"/>
               <w:rPr>
-                <w:rFonts w:ascii="Simsun" w:eastAsia="宋体" w:hAnsi="Simsun" w:cs="宋体"/>
+                <w:rFonts w:ascii="Simsun" w:eastAsia="宋体" w:hAnsi="Simsun" w:cs="宋体" w:hint="eastAsia"/>
                 <w:color w:val="000000"/>
                 <w:kern w:val="0"/>
                 <w:sz w:val="27"/>
@@ -10322,7 +10262,7 @@
               <w:spacing w:before="156" w:line="258" w:lineRule="atLeast"/>
               <w:ind w:firstLine="480"/>
               <w:rPr>
-                <w:rFonts w:ascii="Simsun" w:eastAsia="宋体" w:hAnsi="Simsun" w:cs="宋体"/>
+                <w:rFonts w:ascii="Simsun" w:eastAsia="宋体" w:hAnsi="Simsun" w:cs="宋体" w:hint="eastAsia"/>
                 <w:color w:val="000000"/>
                 <w:kern w:val="0"/>
                 <w:sz w:val="27"/>
@@ -10369,16 +10309,8 @@
           <w:rFonts w:hint="eastAsia"/>
         </w:rPr>
         <w:lastRenderedPageBreak/>
-        <w:t>——</w:t>
+        <w:t>———————————————————————————————————————</w:t>
       </w:r>
-      <w:proofErr w:type="gramStart"/>
-      <w:r>
-        <w:rPr>
-          <w:rFonts w:hint="eastAsia"/>
-        </w:rPr>
-        <w:t>—————————————————————————————————————</w:t>
-      </w:r>
-      <w:proofErr w:type="gramEnd"/>
     </w:p>
     <w:tbl>
       <w:tblPr>
@@ -10415,7 +10347,7 @@
               <w:widowControl/>
               <w:jc w:val="center"/>
               <w:rPr>
-                <w:rFonts w:ascii="Simsun" w:eastAsia="宋体" w:hAnsi="Simsun" w:cs="宋体"/>
+                <w:rFonts w:ascii="Simsun" w:eastAsia="宋体" w:hAnsi="Simsun" w:cs="宋体" w:hint="eastAsia"/>
                 <w:color w:val="000000"/>
                 <w:kern w:val="0"/>
                 <w:sz w:val="27"/>
@@ -10453,7 +10385,7 @@
               <w:widowControl/>
               <w:jc w:val="left"/>
               <w:rPr>
-                <w:rFonts w:ascii="Simsun" w:eastAsia="宋体" w:hAnsi="Simsun" w:cs="宋体"/>
+                <w:rFonts w:ascii="Simsun" w:eastAsia="宋体" w:hAnsi="Simsun" w:cs="宋体" w:hint="eastAsia"/>
                 <w:color w:val="000000"/>
                 <w:kern w:val="0"/>
                 <w:sz w:val="27"/>
@@ -10510,7 +10442,7 @@
               <w:widowControl/>
               <w:jc w:val="left"/>
               <w:rPr>
-                <w:rFonts w:ascii="Simsun" w:eastAsia="宋体" w:hAnsi="Simsun" w:cs="宋体"/>
+                <w:rFonts w:ascii="Simsun" w:eastAsia="宋体" w:hAnsi="Simsun" w:cs="宋体" w:hint="eastAsia"/>
                 <w:color w:val="000000"/>
                 <w:kern w:val="0"/>
                 <w:sz w:val="27"/>
@@ -10531,7 +10463,7 @@
               <w:widowControl/>
               <w:jc w:val="left"/>
               <w:rPr>
-                <w:rFonts w:ascii="Simsun" w:eastAsia="宋体" w:hAnsi="Simsun" w:cs="宋体"/>
+                <w:rFonts w:ascii="Simsun" w:eastAsia="宋体" w:hAnsi="Simsun" w:cs="宋体" w:hint="eastAsia"/>
                 <w:color w:val="000000"/>
                 <w:kern w:val="0"/>
                 <w:sz w:val="27"/>
@@ -10555,7 +10487,7 @@
               <w:spacing w:after="312" w:line="276" w:lineRule="atLeast"/>
               <w:jc w:val="center"/>
               <w:rPr>
-                <w:rFonts w:ascii="Simsun" w:eastAsia="宋体" w:hAnsi="Simsun" w:cs="宋体"/>
+                <w:rFonts w:ascii="Simsun" w:eastAsia="宋体" w:hAnsi="Simsun" w:cs="宋体" w:hint="eastAsia"/>
                 <w:color w:val="000000"/>
                 <w:kern w:val="0"/>
                 <w:sz w:val="27"/>
@@ -10590,7 +10522,7 @@
                           </pic:cNvPicPr>
                         </pic:nvPicPr>
                         <pic:blipFill>
-                          <a:blip r:embed="rId8"/>
+                          <a:blip r:embed="rId10"/>
                           <a:srcRect/>
                           <a:stretch>
                             <a:fillRect/>
@@ -10635,7 +10567,7 @@
               <w:widowControl/>
               <w:spacing w:after="312" w:line="276" w:lineRule="atLeast"/>
               <w:rPr>
-                <w:rFonts w:ascii="Simsun" w:eastAsia="宋体" w:hAnsi="Simsun" w:cs="宋体"/>
+                <w:rFonts w:ascii="Simsun" w:eastAsia="宋体" w:hAnsi="Simsun" w:cs="宋体" w:hint="eastAsia"/>
                 <w:color w:val="000000"/>
                 <w:kern w:val="0"/>
                 <w:sz w:val="27"/>
@@ -10844,23 +10776,13 @@
                     </w:rPr>
                     <w:t>6</w:t>
                   </w:r>
-                  <w:proofErr w:type="gramStart"/>
                   <w:r>
                     <w:rPr>
                       <w:rFonts w:ascii="宋体" w:eastAsia="宋体" w:hAnsi="宋体" w:cs="Times New Roman"/>
                       <w:kern w:val="0"/>
                       <w:szCs w:val="21"/>
                     </w:rPr>
-                    <w:t>轴独立</w:t>
-                  </w:r>
-                  <w:proofErr w:type="gramEnd"/>
-                  <w:r>
-                    <w:rPr>
-                      <w:rFonts w:ascii="宋体" w:eastAsia="宋体" w:hAnsi="宋体" w:cs="Times New Roman"/>
-                      <w:kern w:val="0"/>
-                      <w:szCs w:val="21"/>
-                    </w:rPr>
-                    <w:t>关节型</w:t>
+                    <w:t>轴独立关节型</w:t>
                   </w:r>
                 </w:p>
               </w:tc>
@@ -12466,7 +12388,6 @@
                       <w:szCs w:val="24"/>
                     </w:rPr>
                   </w:pPr>
-                  <w:proofErr w:type="gramStart"/>
                   <w:r>
                     <w:rPr>
                       <w:rFonts w:ascii="Times New Roman" w:eastAsia="宋体" w:hAnsi="Times New Roman" w:cs="Times New Roman"/>
@@ -12475,7 +12396,6 @@
                     </w:rPr>
                     <w:t>全轴制动</w:t>
                   </w:r>
-                  <w:proofErr w:type="gramEnd"/>
                 </w:p>
               </w:tc>
             </w:tr>
@@ -12683,7 +12603,6 @@
                       <w:szCs w:val="24"/>
                     </w:rPr>
                   </w:pPr>
-                  <w:proofErr w:type="gramStart"/>
                   <w:r>
                     <w:rPr>
                       <w:rFonts w:ascii="Times New Roman" w:eastAsia="宋体" w:hAnsi="Times New Roman" w:cs="Times New Roman"/>
@@ -12692,7 +12611,6 @@
                     </w:rPr>
                     <w:t>涂装色</w:t>
                   </w:r>
-                  <w:proofErr w:type="gramEnd"/>
                 </w:p>
               </w:tc>
               <w:tc>
@@ -13246,7 +13164,7 @@
               <w:widowControl/>
               <w:spacing w:before="156" w:line="258" w:lineRule="atLeast"/>
               <w:rPr>
-                <w:rFonts w:ascii="Simsun" w:eastAsia="宋体" w:hAnsi="Simsun" w:cs="宋体"/>
+                <w:rFonts w:ascii="Simsun" w:eastAsia="宋体" w:hAnsi="Simsun" w:cs="宋体" w:hint="eastAsia"/>
                 <w:color w:val="000000"/>
                 <w:kern w:val="0"/>
                 <w:sz w:val="27"/>
@@ -13290,7 +13208,7 @@
               <w:spacing w:line="230" w:lineRule="atLeast"/>
               <w:ind w:firstLine="420"/>
               <w:rPr>
-                <w:rFonts w:ascii="Simsun" w:eastAsia="宋体" w:hAnsi="Simsun" w:cs="宋体"/>
+                <w:rFonts w:ascii="Simsun" w:eastAsia="宋体" w:hAnsi="Simsun" w:cs="宋体" w:hint="eastAsia"/>
                 <w:color w:val="000000"/>
                 <w:kern w:val="0"/>
                 <w:sz w:val="27"/>
@@ -13340,7 +13258,7 @@
               <w:spacing w:line="230" w:lineRule="atLeast"/>
               <w:ind w:firstLine="420"/>
               <w:rPr>
-                <w:rFonts w:ascii="Simsun" w:eastAsia="宋体" w:hAnsi="Simsun" w:cs="宋体"/>
+                <w:rFonts w:ascii="Simsun" w:eastAsia="宋体" w:hAnsi="Simsun" w:cs="宋体" w:hint="eastAsia"/>
                 <w:color w:val="000000"/>
                 <w:kern w:val="0"/>
                 <w:sz w:val="27"/>
@@ -13390,7 +13308,7 @@
               <w:spacing w:line="230" w:lineRule="atLeast"/>
               <w:ind w:firstLine="420"/>
               <w:rPr>
-                <w:rFonts w:ascii="Simsun" w:eastAsia="宋体" w:hAnsi="Simsun" w:cs="宋体"/>
+                <w:rFonts w:ascii="Simsun" w:eastAsia="宋体" w:hAnsi="Simsun" w:cs="宋体" w:hint="eastAsia"/>
                 <w:color w:val="000000"/>
                 <w:kern w:val="0"/>
                 <w:sz w:val="27"/>
@@ -13422,7 +13340,7 @@
               <w:spacing w:line="230" w:lineRule="atLeast"/>
               <w:ind w:firstLine="420"/>
               <w:rPr>
-                <w:rFonts w:ascii="Simsun" w:eastAsia="宋体" w:hAnsi="Simsun" w:cs="宋体"/>
+                <w:rFonts w:ascii="Simsun" w:eastAsia="宋体" w:hAnsi="Simsun" w:cs="宋体" w:hint="eastAsia"/>
                 <w:color w:val="000000"/>
                 <w:kern w:val="0"/>
                 <w:sz w:val="27"/>
@@ -13453,7 +13371,7 @@
               <w:widowControl/>
               <w:spacing w:before="156" w:line="258" w:lineRule="atLeast"/>
               <w:rPr>
-                <w:rFonts w:ascii="Simsun" w:eastAsia="宋体" w:hAnsi="Simsun" w:cs="宋体"/>
+                <w:rFonts w:ascii="Simsun" w:eastAsia="宋体" w:hAnsi="Simsun" w:cs="宋体" w:hint="eastAsia"/>
                 <w:color w:val="000000"/>
                 <w:kern w:val="0"/>
                 <w:sz w:val="27"/>
@@ -13593,7 +13511,6 @@
                       <w:szCs w:val="24"/>
                     </w:rPr>
                   </w:pPr>
-                  <w:proofErr w:type="gramStart"/>
                   <w:r>
                     <w:rPr>
                       <w:rFonts w:ascii="黑体" w:eastAsia="黑体" w:hAnsi="黑体" w:cs="宋体" w:hint="eastAsia"/>
@@ -13602,7 +13519,6 @@
                     </w:rPr>
                     <w:t>规</w:t>
                   </w:r>
-                  <w:proofErr w:type="gramEnd"/>
                   <w:r>
                     <w:rPr>
                       <w:rFonts w:ascii="宋体" w:eastAsia="宋体" w:hAnsi="宋体" w:cs="宋体" w:hint="eastAsia"/>
@@ -15181,7 +15097,7 @@
               <w:spacing w:before="156" w:line="258" w:lineRule="atLeast"/>
               <w:ind w:firstLine="420"/>
               <w:rPr>
-                <w:rFonts w:ascii="Simsun" w:eastAsia="宋体" w:hAnsi="Simsun" w:cs="宋体"/>
+                <w:rFonts w:ascii="Simsun" w:eastAsia="宋体" w:hAnsi="Simsun" w:cs="宋体" w:hint="eastAsia"/>
                 <w:color w:val="000000"/>
                 <w:kern w:val="0"/>
                 <w:sz w:val="27"/>
@@ -15213,7 +15129,7 @@
               <w:spacing w:line="258" w:lineRule="atLeast"/>
               <w:ind w:firstLine="420"/>
               <w:rPr>
-                <w:rFonts w:ascii="Simsun" w:eastAsia="宋体" w:hAnsi="Simsun" w:cs="宋体"/>
+                <w:rFonts w:ascii="Simsun" w:eastAsia="宋体" w:hAnsi="Simsun" w:cs="宋体" w:hint="eastAsia"/>
                 <w:color w:val="000000"/>
                 <w:kern w:val="0"/>
                 <w:sz w:val="27"/>
@@ -15245,7 +15161,7 @@
               <w:spacing w:line="258" w:lineRule="atLeast"/>
               <w:ind w:firstLine="420"/>
               <w:rPr>
-                <w:rFonts w:ascii="Simsun" w:eastAsia="宋体" w:hAnsi="Simsun" w:cs="宋体"/>
+                <w:rFonts w:ascii="Simsun" w:eastAsia="宋体" w:hAnsi="Simsun" w:cs="宋体" w:hint="eastAsia"/>
                 <w:color w:val="000000"/>
                 <w:kern w:val="0"/>
                 <w:sz w:val="27"/>
@@ -15277,7 +15193,7 @@
               <w:spacing w:line="258" w:lineRule="atLeast"/>
               <w:ind w:firstLine="420"/>
               <w:rPr>
-                <w:rFonts w:ascii="Simsun" w:eastAsia="宋体" w:hAnsi="Simsun" w:cs="宋体"/>
+                <w:rFonts w:ascii="Simsun" w:eastAsia="宋体" w:hAnsi="Simsun" w:cs="宋体" w:hint="eastAsia"/>
                 <w:color w:val="000000"/>
                 <w:kern w:val="0"/>
                 <w:sz w:val="27"/>
@@ -15309,7 +15225,7 @@
               <w:spacing w:line="258" w:lineRule="atLeast"/>
               <w:ind w:firstLine="420"/>
               <w:rPr>
-                <w:rFonts w:ascii="Simsun" w:eastAsia="宋体" w:hAnsi="Simsun" w:cs="宋体"/>
+                <w:rFonts w:ascii="Simsun" w:eastAsia="宋体" w:hAnsi="Simsun" w:cs="宋体" w:hint="eastAsia"/>
                 <w:color w:val="000000"/>
                 <w:kern w:val="0"/>
                 <w:sz w:val="27"/>
@@ -15341,7 +15257,7 @@
               <w:spacing w:line="258" w:lineRule="atLeast"/>
               <w:ind w:firstLine="420"/>
               <w:rPr>
-                <w:rFonts w:ascii="Simsun" w:eastAsia="宋体" w:hAnsi="Simsun" w:cs="宋体"/>
+                <w:rFonts w:ascii="Simsun" w:eastAsia="宋体" w:hAnsi="Simsun" w:cs="宋体" w:hint="eastAsia"/>
                 <w:color w:val="000000"/>
                 <w:kern w:val="0"/>
                 <w:sz w:val="27"/>
@@ -15373,7 +15289,7 @@
               <w:spacing w:line="258" w:lineRule="atLeast"/>
               <w:ind w:firstLine="420"/>
               <w:rPr>
-                <w:rFonts w:ascii="Simsun" w:eastAsia="宋体" w:hAnsi="Simsun" w:cs="宋体"/>
+                <w:rFonts w:ascii="Simsun" w:eastAsia="宋体" w:hAnsi="Simsun" w:cs="宋体" w:hint="eastAsia"/>
                 <w:color w:val="000000"/>
                 <w:kern w:val="0"/>
                 <w:sz w:val="27"/>
@@ -15413,7 +15329,7 @@
               <w:widowControl/>
               <w:spacing w:before="156" w:line="258" w:lineRule="atLeast"/>
               <w:rPr>
-                <w:rFonts w:ascii="Simsun" w:eastAsia="宋体" w:hAnsi="Simsun" w:cs="宋体"/>
+                <w:rFonts w:ascii="Simsun" w:eastAsia="宋体" w:hAnsi="Simsun" w:cs="宋体" w:hint="eastAsia"/>
                 <w:color w:val="000000"/>
                 <w:kern w:val="0"/>
                 <w:sz w:val="27"/>
@@ -15540,7 +15456,6 @@
                       <w:szCs w:val="24"/>
                     </w:rPr>
                   </w:pPr>
-                  <w:proofErr w:type="gramStart"/>
                   <w:r>
                     <w:rPr>
                       <w:rFonts w:ascii="Times New Roman" w:eastAsia="宋体" w:hAnsi="Times New Roman" w:cs="Times New Roman"/>
@@ -15549,7 +15464,6 @@
                     </w:rPr>
                     <w:t>规</w:t>
                   </w:r>
-                  <w:proofErr w:type="gramEnd"/>
                   <w:r>
                     <w:rPr>
                       <w:rFonts w:ascii="宋体" w:eastAsia="宋体" w:hAnsi="宋体" w:cs="宋体" w:hint="eastAsia"/>
@@ -16149,7 +16063,7 @@
               <w:widowControl/>
               <w:spacing w:before="156" w:line="258" w:lineRule="atLeast"/>
               <w:rPr>
-                <w:rFonts w:ascii="Simsun" w:eastAsia="宋体" w:hAnsi="Simsun" w:cs="宋体"/>
+                <w:rFonts w:ascii="Simsun" w:eastAsia="宋体" w:hAnsi="Simsun" w:cs="宋体" w:hint="eastAsia"/>
                 <w:color w:val="000000"/>
                 <w:kern w:val="0"/>
                 <w:sz w:val="27"/>
@@ -16193,7 +16107,7 @@
               <w:spacing w:before="156" w:line="258" w:lineRule="atLeast"/>
               <w:ind w:firstLine="480"/>
               <w:rPr>
-                <w:rFonts w:ascii="Simsun" w:eastAsia="宋体" w:hAnsi="Simsun" w:cs="宋体"/>
+                <w:rFonts w:ascii="Simsun" w:eastAsia="宋体" w:hAnsi="Simsun" w:cs="宋体" w:hint="eastAsia"/>
                 <w:color w:val="000000"/>
                 <w:kern w:val="0"/>
                 <w:sz w:val="27"/>
@@ -16269,9 +16183,6 @@
         <w:pBdr>
           <w:bottom w:val="single" w:sz="6" w:space="1" w:color="auto"/>
         </w:pBdr>
-        <w:rPr>
-          <w:rFonts w:hint="eastAsia"/>
-        </w:rPr>
       </w:pPr>
     </w:p>
     <w:p>
@@ -16283,7 +16194,6 @@
         </w:numPr>
         <w:ind w:firstLineChars="0"/>
         <w:rPr>
-          <w:rFonts w:hint="eastAsia"/>
           <w:sz w:val="52"/>
           <w:szCs w:val="52"/>
         </w:rPr>
@@ -16332,7 +16242,7 @@
               <w:widowControl/>
               <w:jc w:val="center"/>
               <w:rPr>
-                <w:rFonts w:ascii="Simsun" w:eastAsia="宋体" w:hAnsi="Simsun" w:cs="宋体"/>
+                <w:rFonts w:ascii="Simsun" w:eastAsia="宋体" w:hAnsi="Simsun" w:cs="宋体" w:hint="eastAsia"/>
                 <w:color w:val="000000"/>
                 <w:kern w:val="0"/>
                 <w:sz w:val="27"/>
@@ -16370,7 +16280,7 @@
               <w:widowControl/>
               <w:jc w:val="left"/>
               <w:rPr>
-                <w:rFonts w:ascii="Simsun" w:eastAsia="宋体" w:hAnsi="Simsun" w:cs="宋体"/>
+                <w:rFonts w:ascii="Simsun" w:eastAsia="宋体" w:hAnsi="Simsun" w:cs="宋体" w:hint="eastAsia"/>
                 <w:color w:val="000000"/>
                 <w:kern w:val="0"/>
                 <w:sz w:val="27"/>
@@ -16427,7 +16337,7 @@
               <w:widowControl/>
               <w:jc w:val="left"/>
               <w:rPr>
-                <w:rFonts w:ascii="Simsun" w:eastAsia="宋体" w:hAnsi="Simsun" w:cs="宋体"/>
+                <w:rFonts w:ascii="Simsun" w:eastAsia="宋体" w:hAnsi="Simsun" w:cs="宋体" w:hint="eastAsia"/>
                 <w:color w:val="000000"/>
                 <w:kern w:val="0"/>
                 <w:sz w:val="27"/>
@@ -16448,7 +16358,7 @@
               <w:widowControl/>
               <w:jc w:val="left"/>
               <w:rPr>
-                <w:rFonts w:ascii="Simsun" w:eastAsia="宋体" w:hAnsi="Simsun" w:cs="宋体"/>
+                <w:rFonts w:ascii="Simsun" w:eastAsia="宋体" w:hAnsi="Simsun" w:cs="宋体" w:hint="eastAsia"/>
                 <w:color w:val="000000"/>
                 <w:kern w:val="0"/>
                 <w:sz w:val="27"/>
@@ -16472,7 +16382,7 @@
               <w:spacing w:after="468" w:line="276" w:lineRule="atLeast"/>
               <w:jc w:val="center"/>
               <w:rPr>
-                <w:rFonts w:ascii="Simsun" w:eastAsia="宋体" w:hAnsi="Simsun" w:cs="宋体"/>
+                <w:rFonts w:ascii="Simsun" w:eastAsia="宋体" w:hAnsi="Simsun" w:cs="宋体" w:hint="eastAsia"/>
                 <w:color w:val="000000"/>
                 <w:kern w:val="0"/>
                 <w:sz w:val="27"/>
@@ -16508,7 +16418,7 @@
                           </pic:cNvPicPr>
                         </pic:nvPicPr>
                         <pic:blipFill>
-                          <a:blip r:embed="rId9"/>
+                          <a:blip r:embed="rId11"/>
                           <a:srcRect/>
                           <a:stretch>
                             <a:fillRect/>
@@ -16554,7 +16464,7 @@
               <w:spacing w:line="276" w:lineRule="atLeast"/>
               <w:ind w:firstLine="420"/>
               <w:rPr>
-                <w:rFonts w:ascii="Simsun" w:eastAsia="宋体" w:hAnsi="Simsun" w:cs="宋体"/>
+                <w:rFonts w:ascii="Simsun" w:eastAsia="宋体" w:hAnsi="Simsun" w:cs="宋体" w:hint="eastAsia"/>
                 <w:color w:val="000000"/>
                 <w:kern w:val="0"/>
                 <w:sz w:val="27"/>
@@ -16595,7 +16505,7 @@
               <w:spacing w:line="276" w:lineRule="atLeast"/>
               <w:ind w:firstLine="420"/>
               <w:rPr>
-                <w:rFonts w:ascii="Simsun" w:eastAsia="宋体" w:hAnsi="Simsun" w:cs="宋体"/>
+                <w:rFonts w:ascii="Simsun" w:eastAsia="宋体" w:hAnsi="Simsun" w:cs="宋体" w:hint="eastAsia"/>
                 <w:color w:val="000000"/>
                 <w:kern w:val="0"/>
                 <w:sz w:val="27"/>
@@ -16618,7 +16528,7 @@
               <w:spacing w:line="276" w:lineRule="atLeast"/>
               <w:ind w:firstLine="420"/>
               <w:rPr>
-                <w:rFonts w:ascii="Simsun" w:eastAsia="宋体" w:hAnsi="Simsun" w:cs="宋体"/>
+                <w:rFonts w:ascii="Simsun" w:eastAsia="宋体" w:hAnsi="Simsun" w:cs="宋体" w:hint="eastAsia"/>
                 <w:color w:val="000000"/>
                 <w:kern w:val="0"/>
                 <w:sz w:val="27"/>
@@ -16658,7 +16568,7 @@
               <w:widowControl/>
               <w:spacing w:before="156" w:line="276" w:lineRule="atLeast"/>
               <w:rPr>
-                <w:rFonts w:ascii="Simsun" w:eastAsia="宋体" w:hAnsi="Simsun" w:cs="宋体"/>
+                <w:rFonts w:ascii="Simsun" w:eastAsia="宋体" w:hAnsi="Simsun" w:cs="宋体" w:hint="eastAsia"/>
                 <w:color w:val="000000"/>
                 <w:kern w:val="0"/>
                 <w:sz w:val="27"/>
@@ -18283,25 +18193,14 @@
                     </w:rPr>
                     <w:t>3.14 </w:t>
                   </w:r>
-                  <w:proofErr w:type="spellStart"/>
-                  <w:r>
-                    <w:rPr>
-                      <w:rFonts w:ascii="Times New Roman" w:eastAsia="宋体" w:hAnsi="Times New Roman" w:cs="Times New Roman"/>
-                      <w:kern w:val="0"/>
-                      <w:sz w:val="18"/>
-                      <w:szCs w:val="18"/>
-                    </w:rPr>
-                    <w:t>rad</w:t>
-                  </w:r>
-                  <w:proofErr w:type="spellEnd"/>
-                  <w:r>
-                    <w:rPr>
-                      <w:rFonts w:ascii="Times New Roman" w:eastAsia="宋体" w:hAnsi="Times New Roman" w:cs="Times New Roman"/>
-                      <w:kern w:val="0"/>
-                      <w:sz w:val="18"/>
-                      <w:szCs w:val="18"/>
-                    </w:rPr>
-                    <w:t>/s, 80°/s</w:t>
+                  <w:r>
+                    <w:rPr>
+                      <w:rFonts w:ascii="Times New Roman" w:eastAsia="宋体" w:hAnsi="Times New Roman" w:cs="Times New Roman"/>
+                      <w:kern w:val="0"/>
+                      <w:sz w:val="18"/>
+                      <w:szCs w:val="18"/>
+                    </w:rPr>
+                    <w:t>rad/s, 80°/s</w:t>
                   </w:r>
                 </w:p>
               </w:tc>
@@ -18424,25 +18323,14 @@
                     </w:rPr>
                     <w:t>3.11 </w:t>
                   </w:r>
-                  <w:proofErr w:type="spellStart"/>
-                  <w:r>
-                    <w:rPr>
-                      <w:rFonts w:ascii="Times New Roman" w:eastAsia="宋体" w:hAnsi="Times New Roman" w:cs="Times New Roman"/>
-                      <w:kern w:val="0"/>
-                      <w:sz w:val="18"/>
-                      <w:szCs w:val="18"/>
-                    </w:rPr>
-                    <w:t>rad</w:t>
-                  </w:r>
-                  <w:proofErr w:type="spellEnd"/>
-                  <w:r>
-                    <w:rPr>
-                      <w:rFonts w:ascii="Times New Roman" w:eastAsia="宋体" w:hAnsi="Times New Roman" w:cs="Times New Roman"/>
-                      <w:kern w:val="0"/>
-                      <w:sz w:val="18"/>
-                      <w:szCs w:val="18"/>
-                    </w:rPr>
-                    <w:t>/s, 80°/s</w:t>
+                  <w:r>
+                    <w:rPr>
+                      <w:rFonts w:ascii="Times New Roman" w:eastAsia="宋体" w:hAnsi="Times New Roman" w:cs="Times New Roman"/>
+                      <w:kern w:val="0"/>
+                      <w:sz w:val="18"/>
+                      <w:szCs w:val="18"/>
+                    </w:rPr>
+                    <w:t>rad/s, 80°/s</w:t>
                   </w:r>
                 </w:p>
               </w:tc>
@@ -18565,25 +18453,14 @@
                     </w:rPr>
                     <w:t>3.11 </w:t>
                   </w:r>
-                  <w:proofErr w:type="spellStart"/>
-                  <w:r>
-                    <w:rPr>
-                      <w:rFonts w:ascii="Times New Roman" w:eastAsia="宋体" w:hAnsi="Times New Roman" w:cs="Times New Roman"/>
-                      <w:kern w:val="0"/>
-                      <w:sz w:val="18"/>
-                      <w:szCs w:val="18"/>
-                    </w:rPr>
-                    <w:t>rad</w:t>
-                  </w:r>
-                  <w:proofErr w:type="spellEnd"/>
-                  <w:r>
-                    <w:rPr>
-                      <w:rFonts w:ascii="Times New Roman" w:eastAsia="宋体" w:hAnsi="Times New Roman" w:cs="Times New Roman"/>
-                      <w:kern w:val="0"/>
-                      <w:sz w:val="18"/>
-                      <w:szCs w:val="18"/>
-                    </w:rPr>
-                    <w:t>/s, 80°/s</w:t>
+                  <w:r>
+                    <w:rPr>
+                      <w:rFonts w:ascii="Times New Roman" w:eastAsia="宋体" w:hAnsi="Times New Roman" w:cs="Times New Roman"/>
+                      <w:kern w:val="0"/>
+                      <w:sz w:val="18"/>
+                      <w:szCs w:val="18"/>
+                    </w:rPr>
+                    <w:t>rad/s, 80°/s</w:t>
                   </w:r>
                 </w:p>
               </w:tc>
@@ -18688,25 +18565,14 @@
                     </w:rPr>
                     <w:t>4.36 </w:t>
                   </w:r>
-                  <w:proofErr w:type="spellStart"/>
-                  <w:r>
-                    <w:rPr>
-                      <w:rFonts w:ascii="Times New Roman" w:eastAsia="宋体" w:hAnsi="Times New Roman" w:cs="Times New Roman"/>
-                      <w:kern w:val="0"/>
-                      <w:sz w:val="18"/>
-                      <w:szCs w:val="18"/>
-                    </w:rPr>
-                    <w:t>rad</w:t>
-                  </w:r>
-                  <w:proofErr w:type="spellEnd"/>
-                  <w:r>
-                    <w:rPr>
-                      <w:rFonts w:ascii="Times New Roman" w:eastAsia="宋体" w:hAnsi="Times New Roman" w:cs="Times New Roman"/>
-                      <w:kern w:val="0"/>
-                      <w:sz w:val="18"/>
-                      <w:szCs w:val="18"/>
-                    </w:rPr>
-                    <w:t>/s, </w:t>
+                  <w:r>
+                    <w:rPr>
+                      <w:rFonts w:ascii="Times New Roman" w:eastAsia="宋体" w:hAnsi="Times New Roman" w:cs="Times New Roman"/>
+                      <w:kern w:val="0"/>
+                      <w:sz w:val="18"/>
+                      <w:szCs w:val="18"/>
+                    </w:rPr>
+                    <w:t>rad/s, </w:t>
                   </w:r>
                   <w:r>
                     <w:rPr>
@@ -18829,25 +18695,14 @@
                     </w:rPr>
                     <w:t>4.36 </w:t>
                   </w:r>
-                  <w:proofErr w:type="spellStart"/>
-                  <w:r>
-                    <w:rPr>
-                      <w:rFonts w:ascii="Times New Roman" w:eastAsia="宋体" w:hAnsi="Times New Roman" w:cs="Times New Roman"/>
-                      <w:kern w:val="0"/>
-                      <w:sz w:val="18"/>
-                      <w:szCs w:val="18"/>
-                    </w:rPr>
-                    <w:t>rad</w:t>
-                  </w:r>
-                  <w:proofErr w:type="spellEnd"/>
-                  <w:r>
-                    <w:rPr>
-                      <w:rFonts w:ascii="Times New Roman" w:eastAsia="宋体" w:hAnsi="Times New Roman" w:cs="Times New Roman"/>
-                      <w:kern w:val="0"/>
-                      <w:sz w:val="18"/>
-                      <w:szCs w:val="18"/>
-                    </w:rPr>
-                    <w:t>/s, </w:t>
+                  <w:r>
+                    <w:rPr>
+                      <w:rFonts w:ascii="Times New Roman" w:eastAsia="宋体" w:hAnsi="Times New Roman" w:cs="Times New Roman"/>
+                      <w:kern w:val="0"/>
+                      <w:sz w:val="18"/>
+                      <w:szCs w:val="18"/>
+                    </w:rPr>
+                    <w:t>rad/s, </w:t>
                   </w:r>
                   <w:r>
                     <w:rPr>
@@ -18970,25 +18825,14 @@
                     </w:rPr>
                     <w:t>6.28 </w:t>
                   </w:r>
-                  <w:proofErr w:type="spellStart"/>
-                  <w:r>
-                    <w:rPr>
-                      <w:rFonts w:ascii="Times New Roman" w:eastAsia="宋体" w:hAnsi="Times New Roman" w:cs="Times New Roman"/>
-                      <w:kern w:val="0"/>
-                      <w:sz w:val="18"/>
-                      <w:szCs w:val="18"/>
-                    </w:rPr>
-                    <w:t>rad</w:t>
-                  </w:r>
-                  <w:proofErr w:type="spellEnd"/>
-                  <w:r>
-                    <w:rPr>
-                      <w:rFonts w:ascii="Times New Roman" w:eastAsia="宋体" w:hAnsi="Times New Roman" w:cs="Times New Roman"/>
-                      <w:kern w:val="0"/>
-                      <w:sz w:val="18"/>
-                      <w:szCs w:val="18"/>
-                    </w:rPr>
-                    <w:t>/s, </w:t>
+                  <w:r>
+                    <w:rPr>
+                      <w:rFonts w:ascii="Times New Roman" w:eastAsia="宋体" w:hAnsi="Times New Roman" w:cs="Times New Roman"/>
+                      <w:kern w:val="0"/>
+                      <w:sz w:val="18"/>
+                      <w:szCs w:val="18"/>
+                    </w:rPr>
+                    <w:t>rad/s, </w:t>
                   </w:r>
                   <w:r>
                     <w:rPr>
@@ -19127,19 +18971,8 @@
                       <w:sz w:val="18"/>
                       <w:szCs w:val="18"/>
                     </w:rPr>
-                    <w:t> </w:t>
-                  </w:r>
-                  <w:proofErr w:type="spellStart"/>
-                  <w:r>
-                    <w:rPr>
-                      <w:rFonts w:ascii="Times New Roman" w:eastAsia="宋体" w:hAnsi="Times New Roman" w:cs="Times New Roman"/>
-                      <w:kern w:val="0"/>
-                      <w:sz w:val="18"/>
-                      <w:szCs w:val="18"/>
-                    </w:rPr>
-                    <w:t>N·m</w:t>
-                  </w:r>
-                  <w:proofErr w:type="spellEnd"/>
+                    <w:t> N·m</w:t>
+                  </w:r>
                 </w:p>
               </w:tc>
             </w:tr>
@@ -19250,19 +19083,8 @@
                       <w:sz w:val="18"/>
                       <w:szCs w:val="18"/>
                     </w:rPr>
-                    <w:t> </w:t>
-                  </w:r>
-                  <w:proofErr w:type="spellStart"/>
-                  <w:r>
-                    <w:rPr>
-                      <w:rFonts w:ascii="Times New Roman" w:eastAsia="宋体" w:hAnsi="Times New Roman" w:cs="Times New Roman"/>
-                      <w:kern w:val="0"/>
-                      <w:sz w:val="18"/>
-                      <w:szCs w:val="18"/>
-                    </w:rPr>
-                    <w:t>N·m</w:t>
-                  </w:r>
-                  <w:proofErr w:type="spellEnd"/>
+                    <w:t> N·m</w:t>
+                  </w:r>
                 </w:p>
               </w:tc>
             </w:tr>
@@ -19373,19 +19195,8 @@
                       <w:sz w:val="18"/>
                       <w:szCs w:val="18"/>
                     </w:rPr>
-                    <w:t> </w:t>
-                  </w:r>
-                  <w:proofErr w:type="spellStart"/>
-                  <w:r>
-                    <w:rPr>
-                      <w:rFonts w:ascii="Times New Roman" w:eastAsia="宋体" w:hAnsi="Times New Roman" w:cs="Times New Roman"/>
-                      <w:kern w:val="0"/>
-                      <w:sz w:val="18"/>
-                      <w:szCs w:val="18"/>
-                    </w:rPr>
-                    <w:t>N·m</w:t>
-                  </w:r>
-                  <w:proofErr w:type="spellEnd"/>
+                    <w:t> N·m</w:t>
+                  </w:r>
                 </w:p>
               </w:tc>
             </w:tr>
@@ -20473,19 +20284,8 @@
                       <w:sz w:val="18"/>
                       <w:szCs w:val="18"/>
                     </w:rPr>
-                    <w:t>4.0 </w:t>
-                  </w:r>
-                  <w:proofErr w:type="spellStart"/>
-                  <w:r>
-                    <w:rPr>
-                      <w:rFonts w:ascii="宋体" w:eastAsia="宋体" w:hAnsi="宋体" w:cs="宋体" w:hint="eastAsia"/>
-                      <w:kern w:val="0"/>
-                      <w:sz w:val="18"/>
-                      <w:szCs w:val="18"/>
-                    </w:rPr>
-                    <w:t>kVA</w:t>
-                  </w:r>
-                  <w:proofErr w:type="spellEnd"/>
+                    <w:t>4.0 kVA</w:t>
+                  </w:r>
                 </w:p>
               </w:tc>
             </w:tr>
@@ -20625,7 +20425,7 @@
               <w:widowControl/>
               <w:jc w:val="left"/>
               <w:rPr>
-                <w:rFonts w:ascii="Simsun" w:eastAsia="宋体" w:hAnsi="Simsun" w:cs="宋体"/>
+                <w:rFonts w:ascii="Simsun" w:eastAsia="宋体" w:hAnsi="Simsun" w:cs="宋体" w:hint="eastAsia"/>
                 <w:color w:val="000000"/>
                 <w:kern w:val="0"/>
                 <w:sz w:val="27"/>
@@ -20644,7 +20444,6 @@
         </w:pBdr>
         <w:ind w:left="360" w:firstLineChars="0" w:firstLine="0"/>
         <w:rPr>
-          <w:rFonts w:hint="eastAsia"/>
           <w:sz w:val="52"/>
           <w:szCs w:val="52"/>
         </w:rPr>
@@ -20685,7 +20484,7 @@
               <w:widowControl/>
               <w:jc w:val="center"/>
               <w:rPr>
-                <w:rFonts w:ascii="Simsun" w:eastAsia="宋体" w:hAnsi="Simsun" w:cs="宋体"/>
+                <w:rFonts w:ascii="Simsun" w:eastAsia="宋体" w:hAnsi="Simsun" w:cs="宋体" w:hint="eastAsia"/>
                 <w:color w:val="000000"/>
                 <w:kern w:val="0"/>
                 <w:sz w:val="27"/>
@@ -20723,7 +20522,7 @@
               <w:widowControl/>
               <w:jc w:val="left"/>
               <w:rPr>
-                <w:rFonts w:ascii="Simsun" w:eastAsia="宋体" w:hAnsi="Simsun" w:cs="宋体"/>
+                <w:rFonts w:ascii="Simsun" w:eastAsia="宋体" w:hAnsi="Simsun" w:cs="宋体" w:hint="eastAsia"/>
                 <w:color w:val="000000"/>
                 <w:kern w:val="0"/>
                 <w:sz w:val="27"/>
@@ -20780,7 +20579,7 @@
               <w:widowControl/>
               <w:jc w:val="left"/>
               <w:rPr>
-                <w:rFonts w:ascii="Simsun" w:eastAsia="宋体" w:hAnsi="Simsun" w:cs="宋体"/>
+                <w:rFonts w:ascii="Simsun" w:eastAsia="宋体" w:hAnsi="Simsun" w:cs="宋体" w:hint="eastAsia"/>
                 <w:color w:val="000000"/>
                 <w:kern w:val="0"/>
                 <w:sz w:val="27"/>
@@ -20801,7 +20600,7 @@
               <w:widowControl/>
               <w:jc w:val="left"/>
               <w:rPr>
-                <w:rFonts w:ascii="Simsun" w:eastAsia="宋体" w:hAnsi="Simsun" w:cs="宋体"/>
+                <w:rFonts w:ascii="Simsun" w:eastAsia="宋体" w:hAnsi="Simsun" w:cs="宋体" w:hint="eastAsia"/>
                 <w:color w:val="000000"/>
                 <w:kern w:val="0"/>
                 <w:sz w:val="27"/>
@@ -20825,7 +20624,7 @@
               <w:spacing w:after="468" w:line="276" w:lineRule="atLeast"/>
               <w:jc w:val="center"/>
               <w:rPr>
-                <w:rFonts w:ascii="Simsun" w:eastAsia="宋体" w:hAnsi="Simsun" w:cs="宋体"/>
+                <w:rFonts w:ascii="Simsun" w:eastAsia="宋体" w:hAnsi="Simsun" w:cs="宋体" w:hint="eastAsia"/>
                 <w:color w:val="000000"/>
                 <w:kern w:val="0"/>
                 <w:sz w:val="27"/>
@@ -20861,7 +20660,7 @@
                           </pic:cNvPicPr>
                         </pic:nvPicPr>
                         <pic:blipFill>
-                          <a:blip r:embed="rId10"/>
+                          <a:blip r:embed="rId12"/>
                           <a:srcRect/>
                           <a:stretch>
                             <a:fillRect/>
@@ -20907,7 +20706,7 @@
               <w:spacing w:line="276" w:lineRule="atLeast"/>
               <w:ind w:firstLine="420"/>
               <w:rPr>
-                <w:rFonts w:ascii="Simsun" w:eastAsia="宋体" w:hAnsi="Simsun" w:cs="宋体"/>
+                <w:rFonts w:ascii="Simsun" w:eastAsia="宋体" w:hAnsi="Simsun" w:cs="宋体" w:hint="eastAsia"/>
                 <w:color w:val="000000"/>
                 <w:kern w:val="0"/>
                 <w:sz w:val="27"/>
@@ -20948,7 +20747,7 @@
               <w:spacing w:line="276" w:lineRule="atLeast"/>
               <w:ind w:firstLine="420"/>
               <w:rPr>
-                <w:rFonts w:ascii="Simsun" w:eastAsia="宋体" w:hAnsi="Simsun" w:cs="宋体"/>
+                <w:rFonts w:ascii="Simsun" w:eastAsia="宋体" w:hAnsi="Simsun" w:cs="宋体" w:hint="eastAsia"/>
                 <w:color w:val="000000"/>
                 <w:kern w:val="0"/>
                 <w:sz w:val="27"/>
@@ -20971,7 +20770,7 @@
               <w:spacing w:line="276" w:lineRule="atLeast"/>
               <w:ind w:firstLine="420"/>
               <w:rPr>
-                <w:rFonts w:ascii="Simsun" w:eastAsia="宋体" w:hAnsi="Simsun" w:cs="宋体"/>
+                <w:rFonts w:ascii="Simsun" w:eastAsia="宋体" w:hAnsi="Simsun" w:cs="宋体" w:hint="eastAsia"/>
                 <w:color w:val="000000"/>
                 <w:kern w:val="0"/>
                 <w:sz w:val="27"/>
@@ -21011,7 +20810,7 @@
               <w:widowControl/>
               <w:spacing w:before="156" w:line="276" w:lineRule="atLeast"/>
               <w:rPr>
-                <w:rFonts w:ascii="Simsun" w:eastAsia="宋体" w:hAnsi="Simsun" w:cs="宋体"/>
+                <w:rFonts w:ascii="Simsun" w:eastAsia="宋体" w:hAnsi="Simsun" w:cs="宋体" w:hint="eastAsia"/>
                 <w:color w:val="000000"/>
                 <w:kern w:val="0"/>
                 <w:sz w:val="27"/>
@@ -22646,25 +22445,14 @@
                     </w:rPr>
                     <w:t>2.97 </w:t>
                   </w:r>
-                  <w:proofErr w:type="spellStart"/>
-                  <w:r>
-                    <w:rPr>
-                      <w:rFonts w:ascii="Times New Roman" w:eastAsia="宋体" w:hAnsi="Times New Roman" w:cs="Times New Roman"/>
-                      <w:kern w:val="0"/>
-                      <w:sz w:val="18"/>
-                      <w:szCs w:val="18"/>
-                    </w:rPr>
-                    <w:t>rad</w:t>
-                  </w:r>
-                  <w:proofErr w:type="spellEnd"/>
-                  <w:r>
-                    <w:rPr>
-                      <w:rFonts w:ascii="Times New Roman" w:eastAsia="宋体" w:hAnsi="Times New Roman" w:cs="Times New Roman"/>
-                      <w:kern w:val="0"/>
-                      <w:sz w:val="18"/>
-                      <w:szCs w:val="18"/>
-                    </w:rPr>
-                    <w:t>/s, 80°/s</w:t>
+                  <w:r>
+                    <w:rPr>
+                      <w:rFonts w:ascii="Times New Roman" w:eastAsia="宋体" w:hAnsi="Times New Roman" w:cs="Times New Roman"/>
+                      <w:kern w:val="0"/>
+                      <w:sz w:val="18"/>
+                      <w:szCs w:val="18"/>
+                    </w:rPr>
+                    <w:t>rad/s, 80°/s</w:t>
                   </w:r>
                 </w:p>
               </w:tc>
@@ -22787,25 +22575,14 @@
                     </w:rPr>
                     <w:t>2.44 </w:t>
                   </w:r>
-                  <w:proofErr w:type="spellStart"/>
-                  <w:r>
-                    <w:rPr>
-                      <w:rFonts w:ascii="Times New Roman" w:eastAsia="宋体" w:hAnsi="Times New Roman" w:cs="Times New Roman"/>
-                      <w:kern w:val="0"/>
-                      <w:sz w:val="18"/>
-                      <w:szCs w:val="18"/>
-                    </w:rPr>
-                    <w:t>rad</w:t>
-                  </w:r>
-                  <w:proofErr w:type="spellEnd"/>
-                  <w:r>
-                    <w:rPr>
-                      <w:rFonts w:ascii="Times New Roman" w:eastAsia="宋体" w:hAnsi="Times New Roman" w:cs="Times New Roman"/>
-                      <w:kern w:val="0"/>
-                      <w:sz w:val="18"/>
-                      <w:szCs w:val="18"/>
-                    </w:rPr>
-                    <w:t>/s, 80°/s</w:t>
+                  <w:r>
+                    <w:rPr>
+                      <w:rFonts w:ascii="Times New Roman" w:eastAsia="宋体" w:hAnsi="Times New Roman" w:cs="Times New Roman"/>
+                      <w:kern w:val="0"/>
+                      <w:sz w:val="18"/>
+                      <w:szCs w:val="18"/>
+                    </w:rPr>
+                    <w:t>rad/s, 80°/s</w:t>
                   </w:r>
                 </w:p>
               </w:tc>
@@ -22928,25 +22705,14 @@
                     </w:rPr>
                     <w:t>2.79 </w:t>
                   </w:r>
-                  <w:proofErr w:type="spellStart"/>
-                  <w:r>
-                    <w:rPr>
-                      <w:rFonts w:ascii="Times New Roman" w:eastAsia="宋体" w:hAnsi="Times New Roman" w:cs="Times New Roman"/>
-                      <w:kern w:val="0"/>
-                      <w:sz w:val="18"/>
-                      <w:szCs w:val="18"/>
-                    </w:rPr>
-                    <w:t>rad</w:t>
-                  </w:r>
-                  <w:proofErr w:type="spellEnd"/>
-                  <w:r>
-                    <w:rPr>
-                      <w:rFonts w:ascii="Times New Roman" w:eastAsia="宋体" w:hAnsi="Times New Roman" w:cs="Times New Roman"/>
-                      <w:kern w:val="0"/>
-                      <w:sz w:val="18"/>
-                      <w:szCs w:val="18"/>
-                    </w:rPr>
-                    <w:t>/s, 80°/s</w:t>
+                  <w:r>
+                    <w:rPr>
+                      <w:rFonts w:ascii="Times New Roman" w:eastAsia="宋体" w:hAnsi="Times New Roman" w:cs="Times New Roman"/>
+                      <w:kern w:val="0"/>
+                      <w:sz w:val="18"/>
+                      <w:szCs w:val="18"/>
+                    </w:rPr>
+                    <w:t>rad/s, 80°/s</w:t>
                   </w:r>
                 </w:p>
               </w:tc>
@@ -23051,25 +22817,14 @@
                     </w:rPr>
                     <w:t>4.01 </w:t>
                   </w:r>
-                  <w:proofErr w:type="spellStart"/>
-                  <w:r>
-                    <w:rPr>
-                      <w:rFonts w:ascii="Times New Roman" w:eastAsia="宋体" w:hAnsi="Times New Roman" w:cs="Times New Roman"/>
-                      <w:kern w:val="0"/>
-                      <w:sz w:val="18"/>
-                      <w:szCs w:val="18"/>
-                    </w:rPr>
-                    <w:t>rad</w:t>
-                  </w:r>
-                  <w:proofErr w:type="spellEnd"/>
-                  <w:r>
-                    <w:rPr>
-                      <w:rFonts w:ascii="Times New Roman" w:eastAsia="宋体" w:hAnsi="Times New Roman" w:cs="Times New Roman"/>
-                      <w:kern w:val="0"/>
-                      <w:sz w:val="18"/>
-                      <w:szCs w:val="18"/>
-                    </w:rPr>
-                    <w:t>/s, </w:t>
+                  <w:r>
+                    <w:rPr>
+                      <w:rFonts w:ascii="Times New Roman" w:eastAsia="宋体" w:hAnsi="Times New Roman" w:cs="Times New Roman"/>
+                      <w:kern w:val="0"/>
+                      <w:sz w:val="18"/>
+                      <w:szCs w:val="18"/>
+                    </w:rPr>
+                    <w:t>rad/s, </w:t>
                   </w:r>
                   <w:r>
                     <w:rPr>
@@ -23192,25 +22947,14 @@
                     </w:rPr>
                     <w:t>4.01 </w:t>
                   </w:r>
-                  <w:proofErr w:type="spellStart"/>
-                  <w:r>
-                    <w:rPr>
-                      <w:rFonts w:ascii="Times New Roman" w:eastAsia="宋体" w:hAnsi="Times New Roman" w:cs="Times New Roman"/>
-                      <w:kern w:val="0"/>
-                      <w:sz w:val="18"/>
-                      <w:szCs w:val="18"/>
-                    </w:rPr>
-                    <w:t>rad</w:t>
-                  </w:r>
-                  <w:proofErr w:type="spellEnd"/>
-                  <w:r>
-                    <w:rPr>
-                      <w:rFonts w:ascii="Times New Roman" w:eastAsia="宋体" w:hAnsi="Times New Roman" w:cs="Times New Roman"/>
-                      <w:kern w:val="0"/>
-                      <w:sz w:val="18"/>
-                      <w:szCs w:val="18"/>
-                    </w:rPr>
-                    <w:t>/s, </w:t>
+                  <w:r>
+                    <w:rPr>
+                      <w:rFonts w:ascii="Times New Roman" w:eastAsia="宋体" w:hAnsi="Times New Roman" w:cs="Times New Roman"/>
+                      <w:kern w:val="0"/>
+                      <w:sz w:val="18"/>
+                      <w:szCs w:val="18"/>
+                    </w:rPr>
+                    <w:t>rad/s, </w:t>
                   </w:r>
                   <w:r>
                     <w:rPr>
@@ -23333,25 +23077,14 @@
                     </w:rPr>
                     <w:t>6.11 </w:t>
                   </w:r>
-                  <w:proofErr w:type="spellStart"/>
-                  <w:r>
-                    <w:rPr>
-                      <w:rFonts w:ascii="Times New Roman" w:eastAsia="宋体" w:hAnsi="Times New Roman" w:cs="Times New Roman"/>
-                      <w:kern w:val="0"/>
-                      <w:sz w:val="18"/>
-                      <w:szCs w:val="18"/>
-                    </w:rPr>
-                    <w:t>rad</w:t>
-                  </w:r>
-                  <w:proofErr w:type="spellEnd"/>
-                  <w:r>
-                    <w:rPr>
-                      <w:rFonts w:ascii="Times New Roman" w:eastAsia="宋体" w:hAnsi="Times New Roman" w:cs="Times New Roman"/>
-                      <w:kern w:val="0"/>
-                      <w:sz w:val="18"/>
-                      <w:szCs w:val="18"/>
-                    </w:rPr>
-                    <w:t>/s, </w:t>
+                  <w:r>
+                    <w:rPr>
+                      <w:rFonts w:ascii="Times New Roman" w:eastAsia="宋体" w:hAnsi="Times New Roman" w:cs="Times New Roman"/>
+                      <w:kern w:val="0"/>
+                      <w:sz w:val="18"/>
+                      <w:szCs w:val="18"/>
+                    </w:rPr>
+                    <w:t>rad/s, </w:t>
                   </w:r>
                   <w:r>
                     <w:rPr>
@@ -23490,19 +23223,8 @@
                       <w:sz w:val="18"/>
                       <w:szCs w:val="18"/>
                     </w:rPr>
-                    <w:t> </w:t>
-                  </w:r>
-                  <w:proofErr w:type="spellStart"/>
-                  <w:r>
-                    <w:rPr>
-                      <w:rFonts w:ascii="Times New Roman" w:eastAsia="宋体" w:hAnsi="Times New Roman" w:cs="Times New Roman"/>
-                      <w:kern w:val="0"/>
-                      <w:sz w:val="18"/>
-                      <w:szCs w:val="18"/>
-                    </w:rPr>
-                    <w:t>N·m</w:t>
-                  </w:r>
-                  <w:proofErr w:type="spellEnd"/>
+                    <w:t> N·m</w:t>
+                  </w:r>
                 </w:p>
               </w:tc>
             </w:tr>
@@ -23613,19 +23335,8 @@
                       <w:sz w:val="18"/>
                       <w:szCs w:val="18"/>
                     </w:rPr>
-                    <w:t> </w:t>
-                  </w:r>
-                  <w:proofErr w:type="spellStart"/>
-                  <w:r>
-                    <w:rPr>
-                      <w:rFonts w:ascii="Times New Roman" w:eastAsia="宋体" w:hAnsi="Times New Roman" w:cs="Times New Roman"/>
-                      <w:kern w:val="0"/>
-                      <w:sz w:val="18"/>
-                      <w:szCs w:val="18"/>
-                    </w:rPr>
-                    <w:t>N·m</w:t>
-                  </w:r>
-                  <w:proofErr w:type="spellEnd"/>
+                    <w:t> N·m</w:t>
+                  </w:r>
                 </w:p>
               </w:tc>
             </w:tr>
@@ -23736,19 +23447,8 @@
                       <w:sz w:val="18"/>
                       <w:szCs w:val="18"/>
                     </w:rPr>
-                    <w:t> </w:t>
-                  </w:r>
-                  <w:proofErr w:type="spellStart"/>
-                  <w:r>
-                    <w:rPr>
-                      <w:rFonts w:ascii="Times New Roman" w:eastAsia="宋体" w:hAnsi="Times New Roman" w:cs="Times New Roman"/>
-                      <w:kern w:val="0"/>
-                      <w:sz w:val="18"/>
-                      <w:szCs w:val="18"/>
-                    </w:rPr>
-                    <w:t>N·m</w:t>
-                  </w:r>
-                  <w:proofErr w:type="spellEnd"/>
+                    <w:t> N·m</w:t>
+                  </w:r>
                 </w:p>
               </w:tc>
             </w:tr>
@@ -24835,19 +24535,8 @@
                       <w:sz w:val="18"/>
                       <w:szCs w:val="18"/>
                     </w:rPr>
-                    <w:t>4.5 </w:t>
-                  </w:r>
-                  <w:proofErr w:type="spellStart"/>
-                  <w:r>
-                    <w:rPr>
-                      <w:rFonts w:ascii="宋体" w:eastAsia="宋体" w:hAnsi="宋体" w:cs="宋体" w:hint="eastAsia"/>
-                      <w:kern w:val="0"/>
-                      <w:sz w:val="18"/>
-                      <w:szCs w:val="18"/>
-                    </w:rPr>
-                    <w:t>kVA</w:t>
-                  </w:r>
-                  <w:proofErr w:type="spellEnd"/>
+                    <w:t>4.5 kVA</w:t>
+                  </w:r>
                 </w:p>
               </w:tc>
             </w:tr>
@@ -24987,7 +24676,7 @@
               <w:widowControl/>
               <w:jc w:val="left"/>
               <w:rPr>
-                <w:rFonts w:ascii="Simsun" w:eastAsia="宋体" w:hAnsi="Simsun" w:cs="宋体"/>
+                <w:rFonts w:ascii="Simsun" w:eastAsia="宋体" w:hAnsi="Simsun" w:cs="宋体" w:hint="eastAsia"/>
                 <w:color w:val="000000"/>
                 <w:kern w:val="0"/>
                 <w:sz w:val="27"/>
@@ -25007,7 +24696,6 @@
         </w:numPr>
         <w:ind w:firstLineChars="0"/>
         <w:rPr>
-          <w:rFonts w:hint="eastAsia"/>
           <w:sz w:val="52"/>
           <w:szCs w:val="52"/>
         </w:rPr>
@@ -25057,7 +24745,7 @@
               <w:widowControl/>
               <w:jc w:val="center"/>
               <w:rPr>
-                <w:rFonts w:ascii="Simsun" w:eastAsia="宋体" w:hAnsi="Simsun" w:cs="宋体"/>
+                <w:rFonts w:ascii="Simsun" w:eastAsia="宋体" w:hAnsi="Simsun" w:cs="宋体" w:hint="eastAsia"/>
                 <w:color w:val="000000"/>
                 <w:kern w:val="0"/>
                 <w:sz w:val="27"/>
@@ -25095,7 +24783,7 @@
               <w:widowControl/>
               <w:jc w:val="left"/>
               <w:rPr>
-                <w:rFonts w:ascii="Simsun" w:eastAsia="宋体" w:hAnsi="Simsun" w:cs="宋体"/>
+                <w:rFonts w:ascii="Simsun" w:eastAsia="宋体" w:hAnsi="Simsun" w:cs="宋体" w:hint="eastAsia"/>
                 <w:color w:val="000000"/>
                 <w:kern w:val="0"/>
                 <w:sz w:val="27"/>
@@ -25152,7 +24840,7 @@
               <w:widowControl/>
               <w:jc w:val="left"/>
               <w:rPr>
-                <w:rFonts w:ascii="Simsun" w:eastAsia="宋体" w:hAnsi="Simsun" w:cs="宋体"/>
+                <w:rFonts w:ascii="Simsun" w:eastAsia="宋体" w:hAnsi="Simsun" w:cs="宋体" w:hint="eastAsia"/>
                 <w:color w:val="000000"/>
                 <w:kern w:val="0"/>
                 <w:sz w:val="27"/>
@@ -25173,7 +24861,7 @@
               <w:widowControl/>
               <w:jc w:val="left"/>
               <w:rPr>
-                <w:rFonts w:ascii="Simsun" w:eastAsia="宋体" w:hAnsi="Simsun" w:cs="宋体"/>
+                <w:rFonts w:ascii="Simsun" w:eastAsia="宋体" w:hAnsi="Simsun" w:cs="宋体" w:hint="eastAsia"/>
                 <w:color w:val="000000"/>
                 <w:kern w:val="0"/>
                 <w:sz w:val="27"/>
@@ -25226,7 +24914,7 @@
                           </pic:cNvPicPr>
                         </pic:nvPicPr>
                         <pic:blipFill>
-                          <a:blip r:embed="rId11"/>
+                          <a:blip r:embed="rId13"/>
                           <a:srcRect/>
                           <a:stretch>
                             <a:fillRect/>
@@ -25264,7 +24952,6 @@
           <w:bottom w:val="single" w:sz="6" w:space="1" w:color="auto"/>
         </w:pBdr>
         <w:rPr>
-          <w:rFonts w:hint="eastAsia"/>
           <w:sz w:val="52"/>
           <w:szCs w:val="52"/>
         </w:rPr>
@@ -25305,7 +24992,7 @@
               <w:widowControl/>
               <w:jc w:val="center"/>
               <w:rPr>
-                <w:rFonts w:ascii="Simsun" w:eastAsia="宋体" w:hAnsi="Simsun" w:cs="宋体"/>
+                <w:rFonts w:ascii="Simsun" w:eastAsia="宋体" w:hAnsi="Simsun" w:cs="宋体" w:hint="eastAsia"/>
                 <w:color w:val="000000"/>
                 <w:kern w:val="0"/>
                 <w:sz w:val="27"/>
@@ -25343,7 +25030,7 @@
               <w:widowControl/>
               <w:jc w:val="left"/>
               <w:rPr>
-                <w:rFonts w:ascii="Simsun" w:eastAsia="宋体" w:hAnsi="Simsun" w:cs="宋体"/>
+                <w:rFonts w:ascii="Simsun" w:eastAsia="宋体" w:hAnsi="Simsun" w:cs="宋体" w:hint="eastAsia"/>
                 <w:color w:val="000000"/>
                 <w:kern w:val="0"/>
                 <w:sz w:val="27"/>
@@ -25400,7 +25087,7 @@
               <w:widowControl/>
               <w:jc w:val="left"/>
               <w:rPr>
-                <w:rFonts w:ascii="Simsun" w:eastAsia="宋体" w:hAnsi="Simsun" w:cs="宋体"/>
+                <w:rFonts w:ascii="Simsun" w:eastAsia="宋体" w:hAnsi="Simsun" w:cs="宋体" w:hint="eastAsia"/>
                 <w:color w:val="000000"/>
                 <w:kern w:val="0"/>
                 <w:sz w:val="27"/>
@@ -25421,7 +25108,7 @@
               <w:widowControl/>
               <w:jc w:val="left"/>
               <w:rPr>
-                <w:rFonts w:ascii="Simsun" w:eastAsia="宋体" w:hAnsi="Simsun" w:cs="宋体"/>
+                <w:rFonts w:ascii="Simsun" w:eastAsia="宋体" w:hAnsi="Simsun" w:cs="宋体" w:hint="eastAsia"/>
                 <w:color w:val="000000"/>
                 <w:kern w:val="0"/>
                 <w:sz w:val="27"/>
@@ -25474,7 +25161,7 @@
                           </pic:cNvPicPr>
                         </pic:nvPicPr>
                         <pic:blipFill>
-                          <a:blip r:embed="rId12"/>
+                          <a:blip r:embed="rId14"/>
                           <a:srcRect/>
                           <a:stretch>
                             <a:fillRect/>
@@ -25522,6 +25209,44 @@
     </w:sectPr>
   </w:body>
 </w:document>
+</file>
+
+<file path=word/endnotes.xml><?xml version="1.0" encoding="utf-8"?>
+<w:endnotes xmlns:ve="http://schemas.openxmlformats.org/markup-compatibility/2006" xmlns:o="urn:schemas-microsoft-com:office:office" xmlns:r="http://schemas.openxmlformats.org/officeDocument/2006/relationships" xmlns:m="http://schemas.openxmlformats.org/officeDocument/2006/math" xmlns:v="urn:schemas-microsoft-com:vml" xmlns:wp="http://schemas.openxmlformats.org/drawingml/2006/wordprocessingDrawing" xmlns:w10="urn:schemas-microsoft-com:office:word" xmlns:w="http://schemas.openxmlformats.org/wordprocessingml/2006/main" xmlns:wne="http://schemas.microsoft.com/office/word/2006/wordml">
+  <w:endnote w:type="separator" w:id="0">
+    <w:p>
+      <w:r>
+        <w:separator/>
+      </w:r>
+    </w:p>
+  </w:endnote>
+  <w:endnote w:type="continuationSeparator" w:id="1">
+    <w:p>
+      <w:r>
+        <w:continuationSeparator/>
+      </w:r>
+    </w:p>
+  </w:endnote>
+</w:endnotes>
+</file>
+
+<file path=word/footnotes.xml><?xml version="1.0" encoding="utf-8"?>
+<w:footnotes xmlns:ve="http://schemas.openxmlformats.org/markup-compatibility/2006" xmlns:o="urn:schemas-microsoft-com:office:office" xmlns:r="http://schemas.openxmlformats.org/officeDocument/2006/relationships" xmlns:m="http://schemas.openxmlformats.org/officeDocument/2006/math" xmlns:v="urn:schemas-microsoft-com:vml" xmlns:wp="http://schemas.openxmlformats.org/drawingml/2006/wordprocessingDrawing" xmlns:w10="urn:schemas-microsoft-com:office:word" xmlns:w="http://schemas.openxmlformats.org/wordprocessingml/2006/main" xmlns:wne="http://schemas.microsoft.com/office/word/2006/wordml">
+  <w:footnote w:type="separator" w:id="0">
+    <w:p>
+      <w:r>
+        <w:separator/>
+      </w:r>
+    </w:p>
+  </w:footnote>
+  <w:footnote w:type="continuationSeparator" w:id="1">
+    <w:p>
+      <w:r>
+        <w:continuationSeparator/>
+      </w:r>
+    </w:p>
+  </w:footnote>
+</w:footnotes>
 </file>
 
 <file path=word/numbering.xml><?xml version="1.0" encoding="utf-8"?>
@@ -25867,6 +25592,75 @@
     <w:basedOn w:val="a0"/>
     <w:rsid w:val="007541C6"/>
   </w:style>
+  <w:style w:type="paragraph" w:styleId="a5">
+    <w:name w:val="header"/>
+    <w:basedOn w:val="a"/>
+    <w:link w:val="Char0"/>
+    <w:uiPriority w:val="99"/>
+    <w:semiHidden/>
+    <w:unhideWhenUsed/>
+    <w:rsid w:val="007221EB"/>
+    <w:pPr>
+      <w:pBdr>
+        <w:bottom w:val="single" w:sz="6" w:space="1" w:color="auto"/>
+      </w:pBdr>
+      <w:tabs>
+        <w:tab w:val="center" w:pos="4153"/>
+        <w:tab w:val="right" w:pos="8306"/>
+      </w:tabs>
+      <w:snapToGrid w:val="0"/>
+      <w:jc w:val="center"/>
+    </w:pPr>
+    <w:rPr>
+      <w:sz w:val="18"/>
+      <w:szCs w:val="18"/>
+    </w:rPr>
+  </w:style>
+  <w:style w:type="character" w:customStyle="1" w:styleId="Char0">
+    <w:name w:val="页眉 Char"/>
+    <w:basedOn w:val="a0"/>
+    <w:link w:val="a5"/>
+    <w:uiPriority w:val="99"/>
+    <w:semiHidden/>
+    <w:rsid w:val="007221EB"/>
+    <w:rPr>
+      <w:sz w:val="18"/>
+      <w:szCs w:val="18"/>
+    </w:rPr>
+  </w:style>
+  <w:style w:type="paragraph" w:styleId="a6">
+    <w:name w:val="footer"/>
+    <w:basedOn w:val="a"/>
+    <w:link w:val="Char1"/>
+    <w:uiPriority w:val="99"/>
+    <w:semiHidden/>
+    <w:unhideWhenUsed/>
+    <w:rsid w:val="007221EB"/>
+    <w:pPr>
+      <w:tabs>
+        <w:tab w:val="center" w:pos="4153"/>
+        <w:tab w:val="right" w:pos="8306"/>
+      </w:tabs>
+      <w:snapToGrid w:val="0"/>
+      <w:jc w:val="left"/>
+    </w:pPr>
+    <w:rPr>
+      <w:sz w:val="18"/>
+      <w:szCs w:val="18"/>
+    </w:rPr>
+  </w:style>
+  <w:style w:type="character" w:customStyle="1" w:styleId="Char1">
+    <w:name w:val="页脚 Char"/>
+    <w:basedOn w:val="a0"/>
+    <w:link w:val="a6"/>
+    <w:uiPriority w:val="99"/>
+    <w:semiHidden/>
+    <w:rsid w:val="007221EB"/>
+    <w:rPr>
+      <w:sz w:val="18"/>
+      <w:szCs w:val="18"/>
+    </w:rPr>
+  </w:style>
 </w:styles>
 </file>
 

</xml_diff>